<commit_message>
add clickable link to the report
</commit_message>
<xml_diff>
--- a/HW-reports/DBMS_TermProject_Phase1.docx
+++ b/HW-reports/DBMS_TermProject_Phase1.docx
@@ -597,6 +597,8 @@
         <w:rPr>
           <w:b/>
           <w:bCs/>
+          <w:i/>
+          <w:iCs/>
           <w:sz w:val="72"/>
           <w:szCs w:val="72"/>
         </w:rPr>
@@ -637,6 +639,8 @@
         <w:rPr>
           <w:b/>
           <w:bCs/>
+          <w:i/>
+          <w:iCs/>
           <w:sz w:val="96"/>
           <w:szCs w:val="96"/>
         </w:rPr>
@@ -646,6 +650,8 @@
         <w:rPr>
           <w:b/>
           <w:bCs/>
+          <w:i/>
+          <w:iCs/>
           <w:sz w:val="72"/>
           <w:szCs w:val="72"/>
         </w:rPr>
@@ -667,6 +673,13 @@
     </w:p>
     <w:sdt>
       <w:sdtPr>
+        <w:rPr>
+          <w:rFonts w:ascii="Times New Roman" w:eastAsiaTheme="minorHAnsi" w:hAnsi="Times New Roman" w:cs="Times New Roman"/>
+          <w:color w:val="auto"/>
+          <w:sz w:val="22"/>
+          <w:szCs w:val="22"/>
+          <w:lang w:val="tr-TR"/>
+        </w:rPr>
         <w:id w:val="1435163821"/>
         <w:docPartObj>
           <w:docPartGallery w:val="Table of Contents"/>
@@ -675,14 +688,9 @@
       </w:sdtPr>
       <w:sdtEndPr>
         <w:rPr>
-          <w:rFonts w:ascii="Times New Roman" w:eastAsiaTheme="minorHAnsi" w:hAnsi="Times New Roman" w:cs="Times New Roman"/>
           <w:b/>
           <w:bCs/>
           <w:noProof/>
-          <w:color w:val="auto"/>
-          <w:sz w:val="22"/>
-          <w:szCs w:val="22"/>
-          <w:lang w:val="tr-TR"/>
         </w:rPr>
       </w:sdtEndPr>
       <w:sdtContent>
@@ -1220,25 +1228,7 @@
                 <w:bCs/>
                 <w:noProof/>
               </w:rPr>
-              <w:t>E/R Di</w:t>
-            </w:r>
-            <w:r>
-              <w:rPr>
-                <w:rStyle w:val="Hyperlink"/>
-                <w:b/>
-                <w:bCs/>
-                <w:noProof/>
-              </w:rPr>
-              <w:t>a</w:t>
-            </w:r>
-            <w:r>
-              <w:rPr>
-                <w:rStyle w:val="Hyperlink"/>
-                <w:b/>
-                <w:bCs/>
-                <w:noProof/>
-              </w:rPr>
-              <w:t>gram</w:t>
+              <w:t>E/R Diagram</w:t>
             </w:r>
             <w:r>
               <w:rPr>
@@ -1984,14 +1974,7 @@
           <w:sz w:val="28"/>
           <w:szCs w:val="28"/>
         </w:rPr>
-        <w:t xml:space="preserve"> member can only join one committee.</w:t>
-      </w:r>
-      <w:r>
-        <w:rPr>
-          <w:sz w:val="28"/>
-          <w:szCs w:val="28"/>
-        </w:rPr>
-        <w:t xml:space="preserve"> </w:t>
+        <w:t xml:space="preserve"> member can only join one committee. </w:t>
       </w:r>
     </w:p>
     <w:p>
@@ -2572,14 +2555,7 @@
           <w:sz w:val="32"/>
           <w:szCs w:val="32"/>
         </w:rPr>
-        <w:t xml:space="preserve"> &amp; </w:t>
-      </w:r>
-      <w:r>
-        <w:rPr>
-          <w:sz w:val="32"/>
-          <w:szCs w:val="32"/>
-        </w:rPr>
-        <w:t>Primary Keys</w:t>
+        <w:t xml:space="preserve"> &amp; Primary Keys</w:t>
       </w:r>
       <w:r>
         <w:rPr>
@@ -3779,57 +3755,46 @@
         <w:br w:type="page"/>
       </w:r>
     </w:p>
-    <w:bookmarkStart w:id="7" w:name="_GoBack"/>
-    <w:bookmarkEnd w:id="7"/>
     <w:p>
       <w:pPr>
         <w:pStyle w:val="Heading2"/>
       </w:pPr>
-      <w:r>
-        <w:lastRenderedPageBreak/>
-        <w:fldChar w:fldCharType="begin"/>
-      </w:r>
-      <w:r>
-        <w:instrText xml:space="preserve"> HYPERLINK "https://github.com/RadwanH/University-Club-Membership/blob/main/ER-Diagram.drawio.png?raw=true" </w:instrText>
-      </w:r>
-      <w:r>
-        <w:fldChar w:fldCharType="separate"/>
-      </w:r>
-      <w:bookmarkStart w:id="8" w:name="_Toc99577049"/>
-      <w:r>
-        <w:rPr>
-          <w:rStyle w:val="Hyperlink"/>
-          <w:b/>
-          <w:bCs/>
-          <w:sz w:val="32"/>
-          <w:szCs w:val="32"/>
-        </w:rPr>
-        <w:t>E/R Dia</w:t>
-      </w:r>
-      <w:r>
-        <w:rPr>
-          <w:rStyle w:val="Hyperlink"/>
-          <w:b/>
-          <w:bCs/>
-          <w:sz w:val="32"/>
-          <w:szCs w:val="32"/>
-        </w:rPr>
-        <w:t>g</w:t>
-      </w:r>
-      <w:r>
-        <w:rPr>
-          <w:rStyle w:val="Hyperlink"/>
-          <w:b/>
-          <w:bCs/>
-          <w:sz w:val="32"/>
-          <w:szCs w:val="32"/>
-        </w:rPr>
-        <w:t>ram</w:t>
-      </w:r>
-      <w:bookmarkEnd w:id="8"/>
-      <w:r>
-        <w:fldChar w:fldCharType="end"/>
-      </w:r>
+      <w:hyperlink r:id="rId7" w:history="1">
+        <w:bookmarkStart w:id="7" w:name="_Toc99577049"/>
+        <w:r>
+          <w:rPr>
+            <w:rStyle w:val="Hyperlink"/>
+            <w:b/>
+            <w:bCs/>
+            <w:sz w:val="32"/>
+            <w:szCs w:val="32"/>
+          </w:rPr>
+          <w:t>E/R Diagr</w:t>
+        </w:r>
+        <w:bookmarkStart w:id="8" w:name="_GoBack"/>
+        <w:bookmarkEnd w:id="8"/>
+        <w:r>
+          <w:rPr>
+            <w:rStyle w:val="Hyperlink"/>
+            <w:b/>
+            <w:bCs/>
+            <w:sz w:val="32"/>
+            <w:szCs w:val="32"/>
+          </w:rPr>
+          <w:t>a</w:t>
+        </w:r>
+        <w:r>
+          <w:rPr>
+            <w:rStyle w:val="Hyperlink"/>
+            <w:b/>
+            <w:bCs/>
+            <w:sz w:val="32"/>
+            <w:szCs w:val="32"/>
+          </w:rPr>
+          <w:t>m</w:t>
+        </w:r>
+        <w:bookmarkEnd w:id="7"/>
+      </w:hyperlink>
       <w:r>
         <w:t xml:space="preserve"> </w:t>
       </w:r>
@@ -3888,7 +3853,7 @@
                     <pic:cNvPicPr/>
                   </pic:nvPicPr>
                   <pic:blipFill>
-                    <a:blip r:embed="rId7">
+                    <a:blip r:embed="rId8">
                       <a:extLst>
                         <a:ext uri="{28A0092B-C50C-407E-A947-70E740481C1C}">
                           <a14:useLocalDpi xmlns:a14="http://schemas.microsoft.com/office/drawing/2010/main" val="0"/>
@@ -5530,7 +5495,7 @@
 </file>
 
 <file path=customXml/itemProps1.xml><?xml version="1.0" encoding="utf-8"?>
-<ds:datastoreItem xmlns:ds="http://schemas.openxmlformats.org/officeDocument/2006/customXml" ds:itemID="{2DE88DC7-D3F0-4FEE-AF36-4D0C38BBE568}">
+<ds:datastoreItem xmlns:ds="http://schemas.openxmlformats.org/officeDocument/2006/customXml" ds:itemID="{2B7080C2-F3A6-4BA3-8138-8F345BAB5843}">
   <ds:schemaRefs>
     <ds:schemaRef ds:uri="http://schemas.openxmlformats.org/officeDocument/2006/bibliography"/>
   </ds:schemaRefs>

</xml_diff>

<commit_message>
add possible queries to the report
</commit_message>
<xml_diff>
--- a/HW-reports/DBMS_TermProject_Phase1.docx
+++ b/HW-reports/DBMS_TermProject_Phase1.docx
@@ -2088,9 +2088,17 @@
           <w:ilvl w:val="0"/>
           <w:numId w:val="7"/>
         </w:numPr>
-      </w:pPr>
-      <w:r>
-        <w:t>M</w:t>
+        <w:rPr>
+          <w:sz w:val="24"/>
+          <w:szCs w:val="24"/>
+        </w:rPr>
+      </w:pPr>
+      <w:r>
+        <w:rPr>
+          <w:sz w:val="24"/>
+          <w:szCs w:val="24"/>
+        </w:rPr>
+        <w:t>How many members does the club have?</w:t>
       </w:r>
     </w:p>
     <w:p>
@@ -2100,9 +2108,17 @@
           <w:ilvl w:val="0"/>
           <w:numId w:val="7"/>
         </w:numPr>
-      </w:pPr>
-      <w:r>
-        <w:t>M</w:t>
+        <w:rPr>
+          <w:sz w:val="24"/>
+          <w:szCs w:val="24"/>
+        </w:rPr>
+      </w:pPr>
+      <w:r>
+        <w:rPr>
+          <w:sz w:val="24"/>
+          <w:szCs w:val="24"/>
+        </w:rPr>
+        <w:t>Who are the managers of the subunits?</w:t>
       </w:r>
     </w:p>
     <w:p>
@@ -2112,9 +2128,17 @@
           <w:ilvl w:val="0"/>
           <w:numId w:val="7"/>
         </w:numPr>
-      </w:pPr>
-      <w:r>
-        <w:t>M</w:t>
+        <w:rPr>
+          <w:sz w:val="24"/>
+          <w:szCs w:val="24"/>
+        </w:rPr>
+      </w:pPr>
+      <w:r>
+        <w:rPr>
+          <w:sz w:val="24"/>
+          <w:szCs w:val="24"/>
+        </w:rPr>
+        <w:t>What events took place in a given date?</w:t>
       </w:r>
     </w:p>
     <w:p>
@@ -2124,9 +2148,17 @@
           <w:ilvl w:val="0"/>
           <w:numId w:val="7"/>
         </w:numPr>
-      </w:pPr>
-      <w:r>
-        <w:t>M</w:t>
+        <w:rPr>
+          <w:sz w:val="24"/>
+          <w:szCs w:val="24"/>
+        </w:rPr>
+      </w:pPr>
+      <w:r>
+        <w:rPr>
+          <w:sz w:val="24"/>
+          <w:szCs w:val="24"/>
+        </w:rPr>
+        <w:t>How many members attended a given event?</w:t>
       </w:r>
     </w:p>
     <w:p>
@@ -2136,9 +2168,17 @@
           <w:ilvl w:val="0"/>
           <w:numId w:val="7"/>
         </w:numPr>
-      </w:pPr>
-      <w:r>
-        <w:t>M</w:t>
+        <w:rPr>
+          <w:sz w:val="24"/>
+          <w:szCs w:val="24"/>
+        </w:rPr>
+      </w:pPr>
+      <w:r>
+        <w:rPr>
+          <w:sz w:val="24"/>
+          <w:szCs w:val="24"/>
+        </w:rPr>
+        <w:t xml:space="preserve">Who are the members of a specific committee? </w:t>
       </w:r>
     </w:p>
     <w:p>
@@ -2148,9 +2188,17 @@
           <w:ilvl w:val="0"/>
           <w:numId w:val="7"/>
         </w:numPr>
-      </w:pPr>
-      <w:r>
-        <w:t>M</w:t>
+        <w:rPr>
+          <w:sz w:val="24"/>
+          <w:szCs w:val="24"/>
+        </w:rPr>
+      </w:pPr>
+      <w:r>
+        <w:rPr>
+          <w:sz w:val="24"/>
+          <w:szCs w:val="24"/>
+        </w:rPr>
+        <w:t>What is the budget spent on a given SUBUNIT?</w:t>
       </w:r>
     </w:p>
     <w:p>
@@ -2160,9 +2208,17 @@
           <w:ilvl w:val="0"/>
           <w:numId w:val="7"/>
         </w:numPr>
-      </w:pPr>
-      <w:r>
-        <w:t>M</w:t>
+        <w:rPr>
+          <w:sz w:val="24"/>
+          <w:szCs w:val="24"/>
+        </w:rPr>
+      </w:pPr>
+      <w:r>
+        <w:rPr>
+          <w:sz w:val="24"/>
+          <w:szCs w:val="24"/>
+        </w:rPr>
+        <w:t xml:space="preserve">What are the workshops organized by a given subunit? </w:t>
       </w:r>
     </w:p>
     <w:p>
@@ -2172,9 +2228,17 @@
           <w:ilvl w:val="0"/>
           <w:numId w:val="7"/>
         </w:numPr>
-      </w:pPr>
-      <w:r>
-        <w:t>M</w:t>
+        <w:rPr>
+          <w:sz w:val="24"/>
+          <w:szCs w:val="24"/>
+        </w:rPr>
+      </w:pPr>
+      <w:r>
+        <w:rPr>
+          <w:sz w:val="24"/>
+          <w:szCs w:val="24"/>
+        </w:rPr>
+        <w:t>When did a given member started their duty as a manager?</w:t>
       </w:r>
     </w:p>
     <w:p>
@@ -2184,9 +2248,17 @@
           <w:ilvl w:val="0"/>
           <w:numId w:val="7"/>
         </w:numPr>
-      </w:pPr>
-      <w:r>
-        <w:t>M</w:t>
+        <w:rPr>
+          <w:sz w:val="24"/>
+          <w:szCs w:val="24"/>
+        </w:rPr>
+      </w:pPr>
+      <w:r>
+        <w:rPr>
+          <w:sz w:val="24"/>
+          <w:szCs w:val="24"/>
+        </w:rPr>
+        <w:t>For how long a given member was a manager of a given subunit?</w:t>
       </w:r>
     </w:p>
     <w:p>
@@ -2196,10 +2268,26 @@
           <w:ilvl w:val="0"/>
           <w:numId w:val="7"/>
         </w:numPr>
-      </w:pPr>
-      <w:r>
-        <w:t>m</w:t>
-      </w:r>
+        <w:rPr>
+          <w:sz w:val="24"/>
+          <w:szCs w:val="24"/>
+        </w:rPr>
+      </w:pPr>
+      <w:r>
+        <w:rPr>
+          <w:sz w:val="24"/>
+          <w:szCs w:val="24"/>
+        </w:rPr>
+        <w:t>Who is the most active member (calculating how many events and workshops they attended)</w:t>
+      </w:r>
+      <w:bookmarkStart w:id="3" w:name="_GoBack"/>
+      <w:bookmarkEnd w:id="3"/>
+    </w:p>
+    <w:p>
+      <w:pPr>
+        <w:pStyle w:val="ListParagraph"/>
+        <w:ind w:left="1429"/>
+      </w:pPr>
     </w:p>
     <w:p>
       <w:pPr>
@@ -2210,7 +2298,7 @@
           <w:szCs w:val="40"/>
         </w:rPr>
       </w:pPr>
-      <w:bookmarkStart w:id="3" w:name="_Toc99577045"/>
+      <w:bookmarkStart w:id="4" w:name="_Toc99577045"/>
       <w:r>
         <w:rPr>
           <w:sz w:val="40"/>
@@ -2218,7 +2306,7 @@
         </w:rPr>
         <w:t>Phase 1 – Step 2: Entity-Relationship (E/R) Diagram</w:t>
       </w:r>
-      <w:bookmarkEnd w:id="3"/>
+      <w:bookmarkEnd w:id="4"/>
     </w:p>
     <w:p>
       <w:pPr>
@@ -2229,7 +2317,7 @@
           <w:szCs w:val="32"/>
         </w:rPr>
       </w:pPr>
-      <w:bookmarkStart w:id="4" w:name="_Toc99577046"/>
+      <w:bookmarkStart w:id="5" w:name="_Toc99577046"/>
       <w:r>
         <w:rPr>
           <w:sz w:val="32"/>
@@ -2237,7 +2325,7 @@
         </w:rPr>
         <w:t>Entity Sets:</w:t>
       </w:r>
-      <w:bookmarkEnd w:id="4"/>
+      <w:bookmarkEnd w:id="5"/>
     </w:p>
     <w:p>
       <w:pPr>
@@ -2542,7 +2630,7 @@
           <w:szCs w:val="32"/>
         </w:rPr>
       </w:pPr>
-      <w:bookmarkStart w:id="5" w:name="_Toc99577047"/>
+      <w:bookmarkStart w:id="6" w:name="_Toc99577047"/>
       <w:r>
         <w:rPr>
           <w:sz w:val="32"/>
@@ -2564,7 +2652,7 @@
         </w:rPr>
         <w:t>:</w:t>
       </w:r>
-      <w:bookmarkEnd w:id="5"/>
+      <w:bookmarkEnd w:id="6"/>
     </w:p>
     <w:p>
       <w:pPr>
@@ -3079,6 +3167,7 @@
           <w:sz w:val="28"/>
           <w:szCs w:val="28"/>
         </w:rPr>
+        <w:lastRenderedPageBreak/>
         <w:br w:type="page"/>
       </w:r>
     </w:p>
@@ -3091,7 +3180,7 @@
           <w:szCs w:val="32"/>
         </w:rPr>
       </w:pPr>
-      <w:bookmarkStart w:id="6" w:name="_Toc99577048"/>
+      <w:bookmarkStart w:id="7" w:name="_Toc99577048"/>
       <w:r>
         <w:rPr>
           <w:sz w:val="32"/>
@@ -3100,7 +3189,7 @@
         <w:lastRenderedPageBreak/>
         <w:t>Relationships:</w:t>
       </w:r>
-      <w:bookmarkEnd w:id="6"/>
+      <w:bookmarkEnd w:id="7"/>
     </w:p>
     <w:p>
       <w:pPr>
@@ -3760,7 +3849,7 @@
         <w:pStyle w:val="Heading2"/>
       </w:pPr>
       <w:hyperlink r:id="rId7" w:history="1">
-        <w:bookmarkStart w:id="7" w:name="_Toc99577049"/>
+        <w:bookmarkStart w:id="8" w:name="_Toc99577049"/>
         <w:r>
           <w:rPr>
             <w:rStyle w:val="Hyperlink"/>
@@ -3769,31 +3858,9 @@
             <w:sz w:val="32"/>
             <w:szCs w:val="32"/>
           </w:rPr>
-          <w:t>E/R Diagr</w:t>
+          <w:t>E/R Diagram</w:t>
         </w:r>
-        <w:bookmarkStart w:id="8" w:name="_GoBack"/>
         <w:bookmarkEnd w:id="8"/>
-        <w:r>
-          <w:rPr>
-            <w:rStyle w:val="Hyperlink"/>
-            <w:b/>
-            <w:bCs/>
-            <w:sz w:val="32"/>
-            <w:szCs w:val="32"/>
-          </w:rPr>
-          <w:t>a</w:t>
-        </w:r>
-        <w:r>
-          <w:rPr>
-            <w:rStyle w:val="Hyperlink"/>
-            <w:b/>
-            <w:bCs/>
-            <w:sz w:val="32"/>
-            <w:szCs w:val="32"/>
-          </w:rPr>
-          <w:t>m</w:t>
-        </w:r>
-        <w:bookmarkEnd w:id="7"/>
       </w:hyperlink>
       <w:r>
         <w:t xml:space="preserve"> </w:t>
@@ -5495,7 +5562,7 @@
 </file>
 
 <file path=customXml/itemProps1.xml><?xml version="1.0" encoding="utf-8"?>
-<ds:datastoreItem xmlns:ds="http://schemas.openxmlformats.org/officeDocument/2006/customXml" ds:itemID="{2B7080C2-F3A6-4BA3-8138-8F345BAB5843}">
+<ds:datastoreItem xmlns:ds="http://schemas.openxmlformats.org/officeDocument/2006/customXml" ds:itemID="{767B6020-703B-4932-85CA-89204F7195C3}">
   <ds:schemaRefs>
     <ds:schemaRef ds:uri="http://schemas.openxmlformats.org/officeDocument/2006/bibliography"/>
   </ds:schemaRefs>

</xml_diff>

<commit_message>
edit the query section in the report
</commit_message>
<xml_diff>
--- a/HW-reports/DBMS_TermProject_Phase1.docx
+++ b/HW-reports/DBMS_TermProject_Phase1.docx
@@ -402,8 +402,6 @@
         </w:rPr>
         <w:t>-99936402866</w:t>
       </w:r>
-      <w:bookmarkStart w:id="0" w:name="_GoBack"/>
-      <w:bookmarkEnd w:id="0"/>
       <w:r>
         <w:rPr>
           <w:b/>
@@ -1073,7 +1071,7 @@
           <w:lang w:val="bs-Latn-BA"/>
         </w:rPr>
       </w:pPr>
-      <w:bookmarkStart w:id="1" w:name="_Toc99577042"/>
+      <w:bookmarkStart w:id="0" w:name="_Toc99577042"/>
       <w:r>
         <w:rPr>
           <w:sz w:val="40"/>
@@ -1081,7 +1079,7 @@
         </w:rPr>
         <w:t>Phase 1-Step 1:Requirement Analysis</w:t>
       </w:r>
-      <w:bookmarkEnd w:id="1"/>
+      <w:bookmarkEnd w:id="0"/>
     </w:p>
     <w:p>
       <w:pPr>
@@ -1320,7 +1318,7 @@
           <w:szCs w:val="32"/>
         </w:rPr>
       </w:pPr>
-      <w:bookmarkStart w:id="2" w:name="_Toc99577043"/>
+      <w:bookmarkStart w:id="1" w:name="_Toc99577043"/>
       <w:r>
         <w:rPr>
           <w:sz w:val="32"/>
@@ -1328,7 +1326,7 @@
         </w:rPr>
         <w:t>Requirements and Functionalities</w:t>
       </w:r>
-      <w:bookmarkEnd w:id="2"/>
+      <w:bookmarkEnd w:id="1"/>
     </w:p>
     <w:p>
       <w:pPr>
@@ -1357,21 +1355,91 @@
           <w:sz w:val="28"/>
           <w:szCs w:val="28"/>
         </w:rPr>
-        <w:t xml:space="preserve"> year. The database will be used by</w:t>
-      </w:r>
-      <w:r>
-        <w:rPr>
-          <w:sz w:val="28"/>
-          <w:szCs w:val="28"/>
-        </w:rPr>
-        <w:t xml:space="preserve"> the committee members and some</w:t>
-      </w:r>
-      <w:r>
-        <w:rPr>
-          <w:sz w:val="28"/>
-          <w:szCs w:val="28"/>
-        </w:rPr>
-        <w:t>times the members to study the club's status, members,</w:t>
+        <w:t xml:space="preserve"> year</w:t>
+      </w:r>
+      <w:r>
+        <w:rPr>
+          <w:sz w:val="28"/>
+          <w:szCs w:val="28"/>
+        </w:rPr>
+        <w:t>. The system</w:t>
+      </w:r>
+      <w:r>
+        <w:rPr>
+          <w:sz w:val="28"/>
+          <w:szCs w:val="28"/>
+        </w:rPr>
+        <w:t xml:space="preserve"> will be used by</w:t>
+      </w:r>
+      <w:r>
+        <w:rPr>
+          <w:sz w:val="28"/>
+          <w:szCs w:val="28"/>
+        </w:rPr>
+        <w:t xml:space="preserve"> several different </w:t>
+      </w:r>
+      <w:r>
+        <w:rPr>
+          <w:sz w:val="28"/>
+          <w:szCs w:val="28"/>
+        </w:rPr>
+        <w:t>users</w:t>
+      </w:r>
+      <w:r>
+        <w:rPr>
+          <w:sz w:val="28"/>
+          <w:szCs w:val="28"/>
+        </w:rPr>
+        <w:t xml:space="preserve"> (with different authorities) like a normal member who can see the list of events and workshops or </w:t>
+      </w:r>
+      <w:r>
+        <w:rPr>
+          <w:sz w:val="28"/>
+          <w:szCs w:val="28"/>
+        </w:rPr>
+        <w:t>an authorized</w:t>
+      </w:r>
+      <w:r>
+        <w:rPr>
+          <w:sz w:val="28"/>
+          <w:szCs w:val="28"/>
+        </w:rPr>
+        <w:t xml:space="preserve"> member for managing the budget or another authorized member for registering </w:t>
+      </w:r>
+      <w:r>
+        <w:rPr>
+          <w:sz w:val="28"/>
+          <w:szCs w:val="28"/>
+        </w:rPr>
+        <w:t>n</w:t>
+      </w:r>
+      <w:r>
+        <w:rPr>
+          <w:sz w:val="28"/>
+          <w:szCs w:val="28"/>
+        </w:rPr>
+        <w:t>ew members</w:t>
+      </w:r>
+      <w:r>
+        <w:rPr>
+          <w:sz w:val="28"/>
+          <w:szCs w:val="28"/>
+        </w:rPr>
+        <w:t>. The system can al</w:t>
+      </w:r>
+      <w:r>
+        <w:rPr>
+          <w:sz w:val="28"/>
+          <w:szCs w:val="28"/>
+        </w:rPr>
+        <w:t>so be used by a committee member</w:t>
+      </w:r>
+      <w:r>
+        <w:rPr>
+          <w:sz w:val="28"/>
+          <w:szCs w:val="28"/>
+        </w:rPr>
+        <w:t xml:space="preserve"> to study the club's status, members,</w:t>
       </w:r>
       <w:r>
         <w:rPr>
@@ -1385,7 +1453,14 @@
           <w:sz w:val="28"/>
           <w:szCs w:val="28"/>
         </w:rPr>
-        <w:t xml:space="preserve"> achievements and goals in order to make future plans a</w:t>
+        <w:t xml:space="preserve"> achievements and goals in</w:t>
+      </w:r>
+      <w:r>
+        <w:rPr>
+          <w:sz w:val="28"/>
+          <w:szCs w:val="28"/>
+        </w:rPr>
+        <w:t xml:space="preserve"> order to make future plans a</w:t>
       </w:r>
       <w:r>
         <w:rPr>
@@ -1428,6 +1503,7 @@
           <w:sz w:val="28"/>
           <w:szCs w:val="28"/>
         </w:rPr>
+        <w:lastRenderedPageBreak/>
         <w:t>‌ The system stores each member's unique ID, Name, gender, faculty, department, year, birthdate, phone number, email, address, and status (active or passive member)</w:t>
       </w:r>
     </w:p>
@@ -1458,7 +1534,6 @@
           <w:sz w:val="28"/>
           <w:szCs w:val="28"/>
         </w:rPr>
-        <w:lastRenderedPageBreak/>
         <w:t>‌The members of the club can join subunits which are like sub clubs each subunit is focuss</w:t>
       </w:r>
       <w:r>
@@ -1806,7 +1881,7 @@
           <w:szCs w:val="32"/>
         </w:rPr>
       </w:pPr>
-      <w:bookmarkStart w:id="3" w:name="_Toc99577044"/>
+      <w:bookmarkStart w:id="2" w:name="_Toc99577044"/>
       <w:r>
         <w:rPr>
           <w:sz w:val="32"/>
@@ -1822,7 +1897,7 @@
         </w:rPr>
         <w:t>he Possible Queries:</w:t>
       </w:r>
-      <w:bookmarkEnd w:id="3"/>
+      <w:bookmarkEnd w:id="2"/>
     </w:p>
     <w:p>
       <w:pPr>
@@ -1841,7 +1916,49 @@
           <w:sz w:val="24"/>
           <w:szCs w:val="24"/>
         </w:rPr>
-        <w:t>How many members does the club have?</w:t>
+        <w:t>What is the</w:t>
+      </w:r>
+      <w:r>
+        <w:rPr>
+          <w:sz w:val="24"/>
+          <w:szCs w:val="24"/>
+        </w:rPr>
+        <w:t xml:space="preserve"> total of</w:t>
+      </w:r>
+      <w:r>
+        <w:rPr>
+          <w:sz w:val="24"/>
+          <w:szCs w:val="24"/>
+        </w:rPr>
+        <w:t xml:space="preserve"> budget</w:t>
+      </w:r>
+      <w:r>
+        <w:rPr>
+          <w:sz w:val="24"/>
+          <w:szCs w:val="24"/>
+        </w:rPr>
+        <w:t>s</w:t>
+      </w:r>
+      <w:r>
+        <w:rPr>
+          <w:sz w:val="24"/>
+          <w:szCs w:val="24"/>
+        </w:rPr>
+        <w:t xml:space="preserve"> spent on a given SUBUNIT</w:t>
+      </w:r>
+      <w:r>
+        <w:rPr>
+          <w:sz w:val="24"/>
+          <w:szCs w:val="24"/>
+        </w:rPr>
+        <w:t xml:space="preserve"> in a given semester</w:t>
+      </w:r>
+      <w:r>
+        <w:rPr>
+          <w:sz w:val="24"/>
+          <w:szCs w:val="24"/>
+        </w:rPr>
+        <w:t>?</w:t>
       </w:r>
     </w:p>
     <w:p>
@@ -1861,7 +1978,21 @@
           <w:sz w:val="24"/>
           <w:szCs w:val="24"/>
         </w:rPr>
-        <w:t>Who are the managers of the subunits?</w:t>
+        <w:t>What is the current</w:t>
+      </w:r>
+      <w:r>
+        <w:rPr>
+          <w:sz w:val="24"/>
+          <w:szCs w:val="24"/>
+        </w:rPr>
+        <w:t xml:space="preserve"> number of members of the club</w:t>
+      </w:r>
+      <w:r>
+        <w:rPr>
+          <w:sz w:val="24"/>
+          <w:szCs w:val="24"/>
+        </w:rPr>
+        <w:t>?</w:t>
       </w:r>
     </w:p>
     <w:p>
@@ -1881,7 +2012,7 @@
           <w:sz w:val="24"/>
           <w:szCs w:val="24"/>
         </w:rPr>
-        <w:t>What events took place in a given date?</w:t>
+        <w:t>Which subunit has the most number of members?</w:t>
       </w:r>
     </w:p>
     <w:p>
@@ -1901,7 +2032,35 @@
           <w:sz w:val="24"/>
           <w:szCs w:val="24"/>
         </w:rPr>
-        <w:t>How many members attended a given event?</w:t>
+        <w:t xml:space="preserve">Provide </w:t>
+      </w:r>
+      <w:r>
+        <w:rPr>
+          <w:sz w:val="24"/>
+          <w:szCs w:val="24"/>
+        </w:rPr>
+        <w:t>a ranking of</w:t>
+      </w:r>
+      <w:r>
+        <w:rPr>
+          <w:sz w:val="24"/>
+          <w:szCs w:val="24"/>
+        </w:rPr>
+        <w:t xml:space="preserve"> managers based on the period of time they served</w:t>
+      </w:r>
+      <w:r>
+        <w:rPr>
+          <w:sz w:val="24"/>
+          <w:szCs w:val="24"/>
+        </w:rPr>
+        <w:t xml:space="preserve"> as</w:t>
+      </w:r>
+      <w:r>
+        <w:rPr>
+          <w:sz w:val="24"/>
+          <w:szCs w:val="24"/>
+        </w:rPr>
+        <w:t xml:space="preserve"> mangers. </w:t>
       </w:r>
     </w:p>
     <w:p>
@@ -1921,7 +2080,14 @@
           <w:sz w:val="24"/>
           <w:szCs w:val="24"/>
         </w:rPr>
-        <w:t xml:space="preserve">Who are the members of a specific committee? </w:t>
+        <w:t>Who is the most active member (calculating how many events and workshops they attended)</w:t>
+      </w:r>
+      <w:r>
+        <w:rPr>
+          <w:sz w:val="24"/>
+          <w:szCs w:val="24"/>
+        </w:rPr>
+        <w:t>?</w:t>
       </w:r>
     </w:p>
     <w:p>
@@ -1941,7 +2107,7 @@
           <w:sz w:val="24"/>
           <w:szCs w:val="24"/>
         </w:rPr>
-        <w:t>What is the budget spent on a given SUBUNIT?</w:t>
+        <w:t>Provide a ranking of members based on how active a member is.</w:t>
       </w:r>
     </w:p>
     <w:p>
@@ -1961,67 +2127,77 @@
           <w:sz w:val="24"/>
           <w:szCs w:val="24"/>
         </w:rPr>
-        <w:t xml:space="preserve">What are the workshops organized by a given subunit? </w:t>
-      </w:r>
-    </w:p>
-    <w:p>
-      <w:pPr>
-        <w:pStyle w:val="ListParagraph"/>
-        <w:numPr>
-          <w:ilvl w:val="0"/>
-          <w:numId w:val="7"/>
-        </w:numPr>
-        <w:rPr>
-          <w:sz w:val="24"/>
-          <w:szCs w:val="24"/>
-        </w:rPr>
-      </w:pPr>
-      <w:r>
-        <w:rPr>
-          <w:sz w:val="24"/>
-          <w:szCs w:val="24"/>
-        </w:rPr>
-        <w:t>When did a given member started their duty as a manager?</w:t>
-      </w:r>
-    </w:p>
-    <w:p>
-      <w:pPr>
-        <w:pStyle w:val="ListParagraph"/>
-        <w:numPr>
-          <w:ilvl w:val="0"/>
-          <w:numId w:val="7"/>
-        </w:numPr>
-        <w:rPr>
-          <w:sz w:val="24"/>
-          <w:szCs w:val="24"/>
-        </w:rPr>
-      </w:pPr>
-      <w:r>
-        <w:rPr>
-          <w:sz w:val="24"/>
-          <w:szCs w:val="24"/>
-        </w:rPr>
-        <w:t>For how long a given member was a manager of a given subunit?</w:t>
-      </w:r>
-    </w:p>
-    <w:p>
-      <w:pPr>
-        <w:pStyle w:val="ListParagraph"/>
-        <w:numPr>
-          <w:ilvl w:val="0"/>
-          <w:numId w:val="7"/>
-        </w:numPr>
-        <w:rPr>
-          <w:sz w:val="24"/>
-          <w:szCs w:val="24"/>
-        </w:rPr>
-      </w:pPr>
-      <w:r>
-        <w:rPr>
-          <w:sz w:val="24"/>
-          <w:szCs w:val="24"/>
-        </w:rPr>
-        <w:t>Who is the most active member (calculating how many events and workshops they attended)</w:t>
+        <w:t>Which</w:t>
+      </w:r>
+      <w:r>
+        <w:rPr>
+          <w:sz w:val="24"/>
+          <w:szCs w:val="24"/>
+        </w:rPr>
+        <w:t xml:space="preserve"> members</w:t>
+      </w:r>
+      <w:r>
+        <w:rPr>
+          <w:sz w:val="24"/>
+          <w:szCs w:val="24"/>
+        </w:rPr>
+        <w:t xml:space="preserve"> participated in less</w:t>
+      </w:r>
+      <w:r>
+        <w:rPr>
+          <w:sz w:val="24"/>
+          <w:szCs w:val="24"/>
+        </w:rPr>
+        <w:t xml:space="preserve"> than </w:t>
+      </w:r>
+      <w:r>
+        <w:rPr>
+          <w:sz w:val="24"/>
+          <w:szCs w:val="24"/>
+        </w:rPr>
+        <w:t xml:space="preserve">a </w:t>
+      </w:r>
+      <w:r>
+        <w:rPr>
+          <w:sz w:val="24"/>
+          <w:szCs w:val="24"/>
+        </w:rPr>
+        <w:t xml:space="preserve">given </w:t>
+      </w:r>
+      <w:r>
+        <w:rPr>
+          <w:sz w:val="24"/>
+          <w:szCs w:val="24"/>
+        </w:rPr>
+        <w:t xml:space="preserve">minimum </w:t>
+      </w:r>
+      <w:r>
+        <w:rPr>
+          <w:sz w:val="24"/>
+          <w:szCs w:val="24"/>
+        </w:rPr>
+        <w:t xml:space="preserve">number of events and workshop </w:t>
+      </w:r>
+      <w:r>
+        <w:rPr>
+          <w:sz w:val="24"/>
+          <w:szCs w:val="24"/>
+        </w:rPr>
+        <w:t>(so</w:t>
+      </w:r>
+      <w:r>
+        <w:rPr>
+          <w:sz w:val="24"/>
+          <w:szCs w:val="24"/>
+        </w:rPr>
+        <w:t xml:space="preserve"> </w:t>
+      </w:r>
+      <w:r>
+        <w:rPr>
+          <w:sz w:val="24"/>
+          <w:szCs w:val="24"/>
+        </w:rPr>
+        <w:t>can be marked as passive member)?</w:t>
       </w:r>
     </w:p>
     <w:p>
@@ -2039,7 +2215,7 @@
           <w:szCs w:val="40"/>
         </w:rPr>
       </w:pPr>
-      <w:bookmarkStart w:id="4" w:name="_Toc99577045"/>
+      <w:bookmarkStart w:id="3" w:name="_Toc99577045"/>
       <w:r>
         <w:rPr>
           <w:sz w:val="40"/>
@@ -2047,7 +2223,7 @@
         </w:rPr>
         <w:t>Phase 1 – Step 2: Entity-Relationship (E/R) Diagram</w:t>
       </w:r>
-      <w:bookmarkEnd w:id="4"/>
+      <w:bookmarkEnd w:id="3"/>
     </w:p>
     <w:p>
       <w:pPr>
@@ -2058,7 +2234,7 @@
           <w:szCs w:val="32"/>
         </w:rPr>
       </w:pPr>
-      <w:bookmarkStart w:id="5" w:name="_Toc99577046"/>
+      <w:bookmarkStart w:id="4" w:name="_Toc99577046"/>
       <w:r>
         <w:rPr>
           <w:sz w:val="32"/>
@@ -2066,7 +2242,7 @@
         </w:rPr>
         <w:t>Entity Sets:</w:t>
       </w:r>
-      <w:bookmarkEnd w:id="5"/>
+      <w:bookmarkEnd w:id="4"/>
     </w:p>
     <w:p>
       <w:pPr>
@@ -2371,7 +2547,7 @@
           <w:szCs w:val="32"/>
         </w:rPr>
       </w:pPr>
-      <w:bookmarkStart w:id="6" w:name="_Toc99577047"/>
+      <w:bookmarkStart w:id="5" w:name="_Toc99577047"/>
       <w:r>
         <w:rPr>
           <w:sz w:val="32"/>
@@ -2393,7 +2569,7 @@
         </w:rPr>
         <w:t>:</w:t>
       </w:r>
-      <w:bookmarkEnd w:id="6"/>
+      <w:bookmarkEnd w:id="5"/>
     </w:p>
     <w:p>
       <w:pPr>
@@ -2900,7 +3076,7 @@
           <w:szCs w:val="32"/>
         </w:rPr>
       </w:pPr>
-      <w:bookmarkStart w:id="7" w:name="_Toc99577048"/>
+      <w:bookmarkStart w:id="6" w:name="_Toc99577048"/>
       <w:r>
         <w:rPr>
           <w:sz w:val="32"/>
@@ -2909,7 +3085,7 @@
         <w:lastRenderedPageBreak/>
         <w:t>Relationships:</w:t>
       </w:r>
-      <w:bookmarkEnd w:id="7"/>
+      <w:bookmarkEnd w:id="6"/>
     </w:p>
     <w:p>
       <w:pPr>
@@ -2931,15 +3107,69 @@
           <w:sz w:val="24"/>
           <w:szCs w:val="24"/>
         </w:rPr>
-        <w:t>MANAGES</w:t>
-      </w:r>
-      <w:r>
-        <w:rPr>
-          <w:sz w:val="24"/>
-          <w:szCs w:val="24"/>
-        </w:rPr>
-        <w:t>, a 1:1 relationship type between MEMBER and COMMITTEE. MEMBER participation is partial. COMMITTEE participation is total. Users didn’t mention that in their requirements but we found it appropriate to add the StartDate and EndDate attributes to this relationship type.</w:t>
-      </w:r>
+        <w:t>HAS A,</w:t>
+      </w:r>
+      <w:r>
+        <w:rPr>
+          <w:sz w:val="24"/>
+          <w:szCs w:val="24"/>
+        </w:rPr>
+        <w:t xml:space="preserve"> a </w:t>
+      </w:r>
+      <w:proofErr w:type="gramStart"/>
+      <w:r>
+        <w:rPr>
+          <w:sz w:val="24"/>
+          <w:szCs w:val="24"/>
+        </w:rPr>
+        <w:t>1:N</w:t>
+      </w:r>
+      <w:proofErr w:type="gramEnd"/>
+      <w:r>
+        <w:rPr>
+          <w:sz w:val="24"/>
+          <w:szCs w:val="24"/>
+        </w:rPr>
+        <w:t xml:space="preserve"> relationship type between MEMBER and COMMITTEE. MEMBER participation is partial. COMMITTEE participation is total as users indicate in the requirements list. After </w:t>
+      </w:r>
+      <w:r>
+        <w:rPr>
+          <w:sz w:val="24"/>
+          <w:szCs w:val="24"/>
+        </w:rPr>
+        <w:t>consultation</w:t>
+      </w:r>
+      <w:r>
+        <w:rPr>
+          <w:sz w:val="24"/>
+          <w:szCs w:val="24"/>
+        </w:rPr>
+        <w:t xml:space="preserve"> with users we decided to add Position attribute (which describes member’s position in the committee)</w:t>
+      </w:r>
+      <w:r>
+        <w:rPr>
+          <w:sz w:val="24"/>
+          <w:szCs w:val="24"/>
+        </w:rPr>
+        <w:t>, start date and end date (to figure out which period of time a specific member held that position) to</w:t>
+      </w:r>
+      <w:r>
+        <w:rPr>
+          <w:sz w:val="24"/>
+          <w:szCs w:val="24"/>
+        </w:rPr>
+        <w:t xml:space="preserve"> this relationship type.</w:t>
+      </w:r>
+    </w:p>
+    <w:p>
+      <w:pPr>
+        <w:spacing w:after="200" w:line="276" w:lineRule="auto"/>
+        <w:ind w:left="360" w:firstLine="0"/>
+        <w:rPr>
+          <w:sz w:val="24"/>
+          <w:szCs w:val="24"/>
+        </w:rPr>
+      </w:pPr>
     </w:p>
     <w:p>
       <w:pPr>
@@ -2961,44 +3191,14 @@
           <w:sz w:val="24"/>
           <w:szCs w:val="24"/>
         </w:rPr>
-        <w:t>HAS A,</w:t>
-      </w:r>
-      <w:r>
-        <w:rPr>
-          <w:sz w:val="24"/>
-          <w:szCs w:val="24"/>
-        </w:rPr>
-        <w:t xml:space="preserve"> a </w:t>
-      </w:r>
-      <w:proofErr w:type="gramStart"/>
-      <w:r>
-        <w:rPr>
-          <w:sz w:val="24"/>
-          <w:szCs w:val="24"/>
-        </w:rPr>
-        <w:t>1:N</w:t>
-      </w:r>
-      <w:proofErr w:type="gramEnd"/>
-      <w:r>
-        <w:rPr>
-          <w:sz w:val="24"/>
-          <w:szCs w:val="24"/>
-        </w:rPr>
-        <w:t xml:space="preserve"> relationship type between MEMBER and COMMITTEE. MEMBER participation is partial. COMMITTEE participation is total as users indicate in the requirements list. After </w:t>
-      </w:r>
-      <w:r>
-        <w:rPr>
-          <w:sz w:val="24"/>
-          <w:szCs w:val="24"/>
-        </w:rPr>
-        <w:t>consultation</w:t>
-      </w:r>
-      <w:r>
-        <w:rPr>
-          <w:sz w:val="24"/>
-          <w:szCs w:val="24"/>
-        </w:rPr>
-        <w:t xml:space="preserve"> with users we decided to add Position attribute (which describes member’s position in the committee) to this relationship type.</w:t>
+        <w:t>MANAGES</w:t>
+      </w:r>
+      <w:r>
+        <w:rPr>
+          <w:sz w:val="24"/>
+          <w:szCs w:val="24"/>
+        </w:rPr>
+        <w:t>, a 1:1 relationship type between MEMBER and SUBUNIT. MEMBER participation is partial. SUBUNIT participation is total. We found it appropriate to add the StartDate and EndDate (indicates when a member started and finished their duty as the manager of the sub unit) attributes to this relationship type like we did it in MANAGES relationship between MEMBER and COMMITTEE.</w:t>
       </w:r>
     </w:p>
     <w:p>
@@ -3021,15 +3221,55 @@
           <w:sz w:val="24"/>
           <w:szCs w:val="24"/>
         </w:rPr>
-        <w:t>MANAGES</w:t>
-      </w:r>
-      <w:r>
-        <w:rPr>
-          <w:sz w:val="24"/>
-          <w:szCs w:val="24"/>
-        </w:rPr>
-        <w:t>, a 1:1 relationship type between MEMBER and SUBUNIT. MEMBER participation is partial. SUBUNIT participation is total. We found it appropriate to add the StartDate and EndDate (indicates when a member started and finished their duty as the manager of the sub unit) attributes to this relationship type like we did it in MANAGES relationship between MEMBER and COMMITTEE.</w:t>
-      </w:r>
+        <w:t>HAS A</w:t>
+      </w:r>
+      <w:r>
+        <w:rPr>
+          <w:sz w:val="24"/>
+          <w:szCs w:val="24"/>
+        </w:rPr>
+        <w:t xml:space="preserve">, a </w:t>
+      </w:r>
+      <w:proofErr w:type="gramStart"/>
+      <w:r>
+        <w:rPr>
+          <w:sz w:val="24"/>
+          <w:szCs w:val="24"/>
+        </w:rPr>
+        <w:t>M:N</w:t>
+      </w:r>
+      <w:proofErr w:type="gramEnd"/>
+      <w:r>
+        <w:rPr>
+          <w:sz w:val="24"/>
+          <w:szCs w:val="24"/>
+        </w:rPr>
+        <w:t xml:space="preserve"> relationship type between MEMBER and SUBUNIT. MEMBER participation is partial. SUBUNIT participation is total</w:t>
+      </w:r>
+      <w:r>
+        <w:rPr>
+          <w:sz w:val="24"/>
+          <w:szCs w:val="24"/>
+        </w:rPr>
+        <w:t>. This indicates that a SUBUNIT can have several MEMBERs and a MEMBER can join several SUBUNITS as understood from the requirements</w:t>
+      </w:r>
+      <w:r>
+        <w:rPr>
+          <w:sz w:val="24"/>
+          <w:szCs w:val="24"/>
+        </w:rPr>
+        <w:t xml:space="preserve">. </w:t>
+      </w:r>
+    </w:p>
+    <w:p>
+      <w:pPr>
+        <w:spacing w:after="200" w:line="276" w:lineRule="auto"/>
+        <w:ind w:left="360" w:firstLine="0"/>
+        <w:rPr>
+          <w:sz w:val="24"/>
+          <w:szCs w:val="24"/>
+        </w:rPr>
+      </w:pPr>
     </w:p>
     <w:p>
       <w:pPr>
@@ -3051,14 +3291,21 @@
           <w:sz w:val="24"/>
           <w:szCs w:val="24"/>
         </w:rPr>
-        <w:t>HAS A</w:t>
-      </w:r>
-      <w:r>
-        <w:rPr>
-          <w:sz w:val="24"/>
-          <w:szCs w:val="24"/>
-        </w:rPr>
-        <w:t xml:space="preserve">, a </w:t>
+        <w:t>ORGANIZES</w:t>
+      </w:r>
+      <w:r>
+        <w:rPr>
+          <w:sz w:val="24"/>
+          <w:szCs w:val="24"/>
+        </w:rPr>
+        <w:t>,</w:t>
+      </w:r>
+      <w:r>
+        <w:rPr>
+          <w:sz w:val="24"/>
+          <w:szCs w:val="24"/>
+        </w:rPr>
+        <w:t xml:space="preserve"> a </w:t>
       </w:r>
       <w:proofErr w:type="gramStart"/>
       <w:r>
@@ -3066,7 +3313,14 @@
           <w:sz w:val="24"/>
           <w:szCs w:val="24"/>
         </w:rPr>
-        <w:t>M:N</w:t>
+        <w:t>1</w:t>
+      </w:r>
+      <w:r>
+        <w:rPr>
+          <w:sz w:val="24"/>
+          <w:szCs w:val="24"/>
+        </w:rPr>
+        <w:t>:N</w:t>
       </w:r>
       <w:proofErr w:type="gramEnd"/>
       <w:r>
@@ -3074,22 +3328,50 @@
           <w:sz w:val="24"/>
           <w:szCs w:val="24"/>
         </w:rPr>
-        <w:t xml:space="preserve"> relationship type between MEMBER and SUBUNIT. MEMBER participation is partial. SUBUNIT participation is total</w:t>
-      </w:r>
-      <w:r>
-        <w:rPr>
-          <w:sz w:val="24"/>
-          <w:szCs w:val="24"/>
-        </w:rPr>
-        <w:t>. This indicates that a SUBUNIT can have several MEMBERs and a MEMBER can join several SUBUNITS as understood from the requirements</w:t>
-      </w:r>
-      <w:r>
-        <w:rPr>
-          <w:sz w:val="24"/>
-          <w:szCs w:val="24"/>
-        </w:rPr>
-        <w:t xml:space="preserve">. </w:t>
-      </w:r>
+        <w:t xml:space="preserve"> relationship type between SUBUNIT and WORKSHOP. SUBUNIT participation is partial. </w:t>
+      </w:r>
+      <w:r>
+        <w:rPr>
+          <w:sz w:val="24"/>
+          <w:szCs w:val="24"/>
+        </w:rPr>
+        <w:t xml:space="preserve">WORKSHOP participation is total, after consulting the users we decided that a SUBUNIT can organize several Workshops that are related to their field of interest </w:t>
+      </w:r>
+      <w:proofErr w:type="gramStart"/>
+      <w:r>
+        <w:rPr>
+          <w:sz w:val="24"/>
+          <w:szCs w:val="24"/>
+        </w:rPr>
+        <w:t>and  only</w:t>
+      </w:r>
+      <w:proofErr w:type="gramEnd"/>
+      <w:r>
+        <w:rPr>
+          <w:sz w:val="24"/>
+          <w:szCs w:val="24"/>
+        </w:rPr>
+        <w:t xml:space="preserve"> one SUBUNIT is enough to organize a workshop.</w:t>
+      </w:r>
+    </w:p>
+    <w:p>
+      <w:pPr>
+        <w:pStyle w:val="ListParagraph"/>
+        <w:rPr>
+          <w:sz w:val="24"/>
+          <w:szCs w:val="24"/>
+        </w:rPr>
+      </w:pPr>
+    </w:p>
+    <w:p>
+      <w:pPr>
+        <w:pStyle w:val="ListParagraph"/>
+        <w:spacing w:after="200" w:line="276" w:lineRule="auto"/>
+        <w:rPr>
+          <w:sz w:val="24"/>
+          <w:szCs w:val="24"/>
+        </w:rPr>
+      </w:pPr>
     </w:p>
     <w:p>
       <w:pPr>
@@ -3111,21 +3393,14 @@
           <w:sz w:val="24"/>
           <w:szCs w:val="24"/>
         </w:rPr>
-        <w:t>ORGANIZES</w:t>
-      </w:r>
-      <w:r>
-        <w:rPr>
-          <w:sz w:val="24"/>
-          <w:szCs w:val="24"/>
-        </w:rPr>
-        <w:t>,</w:t>
-      </w:r>
-      <w:r>
-        <w:rPr>
-          <w:sz w:val="24"/>
-          <w:szCs w:val="24"/>
-        </w:rPr>
-        <w:t xml:space="preserve"> a </w:t>
+        <w:t>TAKES</w:t>
+      </w:r>
+      <w:r>
+        <w:rPr>
+          <w:sz w:val="24"/>
+          <w:szCs w:val="24"/>
+        </w:rPr>
+        <w:t xml:space="preserve">, a </w:t>
       </w:r>
       <w:proofErr w:type="gramStart"/>
       <w:r>
@@ -3133,14 +3408,7 @@
           <w:sz w:val="24"/>
           <w:szCs w:val="24"/>
         </w:rPr>
-        <w:t>1</w:t>
-      </w:r>
-      <w:r>
-        <w:rPr>
-          <w:sz w:val="24"/>
-          <w:szCs w:val="24"/>
-        </w:rPr>
-        <w:t>:N</w:t>
+        <w:t>M:N</w:t>
       </w:r>
       <w:proofErr w:type="gramEnd"/>
       <w:r>
@@ -3148,30 +3416,14 @@
           <w:sz w:val="24"/>
           <w:szCs w:val="24"/>
         </w:rPr>
-        <w:t xml:space="preserve"> relationship type between SUBUNIT and WORKSHOP. SUBUNIT participation is partial. </w:t>
-      </w:r>
-      <w:r>
-        <w:rPr>
-          <w:sz w:val="24"/>
-          <w:szCs w:val="24"/>
-        </w:rPr>
-        <w:t xml:space="preserve">WORKSHOP participation is total, after consulting the users we decided that a SUBUNIT can organize several Workshops that are related to their field of interest </w:t>
-      </w:r>
-      <w:proofErr w:type="gramStart"/>
-      <w:r>
-        <w:rPr>
-          <w:sz w:val="24"/>
-          <w:szCs w:val="24"/>
-        </w:rPr>
-        <w:t>and  only</w:t>
-      </w:r>
-      <w:proofErr w:type="gramEnd"/>
-      <w:r>
-        <w:rPr>
-          <w:sz w:val="24"/>
-          <w:szCs w:val="24"/>
-        </w:rPr>
-        <w:t xml:space="preserve"> one SUBUNIT is enough to organize a workshop.</w:t>
+        <w:t xml:space="preserve"> relationship type between MEMBER  and WORKSHOP. MEMBER and WORK</w:t>
+      </w:r>
+      <w:r>
+        <w:rPr>
+          <w:sz w:val="24"/>
+          <w:szCs w:val="24"/>
+        </w:rPr>
+        <w:t>SHOP participations are partial; this indicates that several members can take/participate in several workshops.</w:t>
       </w:r>
     </w:p>
     <w:p>
@@ -3194,14 +3446,21 @@
           <w:sz w:val="24"/>
           <w:szCs w:val="24"/>
         </w:rPr>
-        <w:t>TAKES</w:t>
-      </w:r>
-      <w:r>
-        <w:rPr>
-          <w:sz w:val="24"/>
-          <w:szCs w:val="24"/>
-        </w:rPr>
-        <w:t xml:space="preserve">, a </w:t>
+        <w:t>ORGANIZES</w:t>
+      </w:r>
+      <w:r>
+        <w:rPr>
+          <w:sz w:val="24"/>
+          <w:szCs w:val="24"/>
+        </w:rPr>
+        <w:t>, a</w:t>
+      </w:r>
+      <w:r>
+        <w:rPr>
+          <w:sz w:val="24"/>
+          <w:szCs w:val="24"/>
+        </w:rPr>
+        <w:t xml:space="preserve"> </w:t>
       </w:r>
       <w:proofErr w:type="gramStart"/>
       <w:r>
@@ -3217,14 +3476,14 @@
           <w:sz w:val="24"/>
           <w:szCs w:val="24"/>
         </w:rPr>
-        <w:t xml:space="preserve"> relationship type between MEMBER  and WORKSHOP. MEMBER and WORK</w:t>
-      </w:r>
-      <w:r>
-        <w:rPr>
-          <w:sz w:val="24"/>
-          <w:szCs w:val="24"/>
-        </w:rPr>
-        <w:t>SHOP participations are partial; this indicates that several members can take/participate in several workshops.</w:t>
+        <w:t xml:space="preserve"> relationship type between SUBUNIT and EVENT. SUBUNIT participation is partia</w:t>
+      </w:r>
+      <w:r>
+        <w:rPr>
+          <w:sz w:val="24"/>
+          <w:szCs w:val="24"/>
+        </w:rPr>
+        <w:t xml:space="preserve">l. EVENT participation is total, that indicates that several SUBUNITs might team up to organize an event and of course a single SUBUNIT can organize many events as required. </w:t>
       </w:r>
     </w:p>
     <w:p>
@@ -3247,14 +3506,58 @@
           <w:sz w:val="24"/>
           <w:szCs w:val="24"/>
         </w:rPr>
-        <w:t>ORGANIZES</w:t>
-      </w:r>
-      <w:r>
-        <w:rPr>
-          <w:sz w:val="24"/>
-          <w:szCs w:val="24"/>
-        </w:rPr>
-        <w:t>, a</w:t>
+        <w:t>ATTENDS</w:t>
+      </w:r>
+      <w:r>
+        <w:rPr>
+          <w:sz w:val="24"/>
+          <w:szCs w:val="24"/>
+        </w:rPr>
+        <w:t xml:space="preserve">, a </w:t>
+      </w:r>
+      <w:proofErr w:type="gramStart"/>
+      <w:r>
+        <w:rPr>
+          <w:sz w:val="24"/>
+          <w:szCs w:val="24"/>
+        </w:rPr>
+        <w:t>M:N</w:t>
+      </w:r>
+      <w:proofErr w:type="gramEnd"/>
+      <w:r>
+        <w:rPr>
+          <w:sz w:val="24"/>
+          <w:szCs w:val="24"/>
+        </w:rPr>
+        <w:t xml:space="preserve"> relationship type between MEMBER </w:t>
+      </w:r>
+      <w:r>
+        <w:rPr>
+          <w:sz w:val="24"/>
+          <w:szCs w:val="24"/>
+        </w:rPr>
+        <w:t>and EVENT</w:t>
+      </w:r>
+      <w:r>
+        <w:rPr>
+          <w:sz w:val="24"/>
+          <w:szCs w:val="24"/>
+        </w:rPr>
+        <w:t xml:space="preserve">. MEMBER and </w:t>
+      </w:r>
+      <w:r>
+        <w:rPr>
+          <w:sz w:val="24"/>
+          <w:szCs w:val="24"/>
+        </w:rPr>
+        <w:t>EVENT</w:t>
+      </w:r>
+      <w:r>
+        <w:rPr>
+          <w:sz w:val="24"/>
+          <w:szCs w:val="24"/>
+        </w:rPr>
+        <w:t xml:space="preserve"> participations are both partial; several members can attend several events.</w:t>
       </w:r>
       <w:r>
         <w:rPr>
@@ -3262,29 +3565,6 @@
           <w:szCs w:val="24"/>
         </w:rPr>
         <w:t xml:space="preserve"> </w:t>
-      </w:r>
-      <w:proofErr w:type="gramStart"/>
-      <w:r>
-        <w:rPr>
-          <w:sz w:val="24"/>
-          <w:szCs w:val="24"/>
-        </w:rPr>
-        <w:t>M:N</w:t>
-      </w:r>
-      <w:proofErr w:type="gramEnd"/>
-      <w:r>
-        <w:rPr>
-          <w:sz w:val="24"/>
-          <w:szCs w:val="24"/>
-        </w:rPr>
-        <w:t xml:space="preserve"> relationship type between SUBUNIT and EVENT. SUBUNIT participation is partia</w:t>
-      </w:r>
-      <w:r>
-        <w:rPr>
-          <w:sz w:val="24"/>
-          <w:szCs w:val="24"/>
-        </w:rPr>
-        <w:t xml:space="preserve">l. EVENT participation is total, that indicates that several SUBUNITs might team up to organize an event and of course a single SUBUNIT can organize many events as required. </w:t>
       </w:r>
     </w:p>
     <w:p>
@@ -3307,7 +3587,7 @@
           <w:sz w:val="24"/>
           <w:szCs w:val="24"/>
         </w:rPr>
-        <w:t>ATTENDS</w:t>
+        <w:t>IssuedTo</w:t>
       </w:r>
       <w:r>
         <w:rPr>
@@ -3322,7 +3602,7 @@
           <w:sz w:val="24"/>
           <w:szCs w:val="24"/>
         </w:rPr>
-        <w:t>M:N</w:t>
+        <w:t>1:N</w:t>
       </w:r>
       <w:proofErr w:type="gramEnd"/>
       <w:r>
@@ -3330,35 +3610,50 @@
           <w:sz w:val="24"/>
           <w:szCs w:val="24"/>
         </w:rPr>
-        <w:t xml:space="preserve"> relationship type between MEMBER </w:t>
-      </w:r>
-      <w:r>
-        <w:rPr>
-          <w:sz w:val="24"/>
-          <w:szCs w:val="24"/>
-        </w:rPr>
-        <w:t>and EVENT</w:t>
-      </w:r>
-      <w:r>
-        <w:rPr>
-          <w:sz w:val="24"/>
-          <w:szCs w:val="24"/>
-        </w:rPr>
-        <w:t xml:space="preserve">. MEMBER and </w:t>
-      </w:r>
-      <w:r>
-        <w:rPr>
-          <w:sz w:val="24"/>
-          <w:szCs w:val="24"/>
-        </w:rPr>
-        <w:t>EVENT</w:t>
-      </w:r>
-      <w:r>
-        <w:rPr>
-          <w:sz w:val="24"/>
-          <w:szCs w:val="24"/>
-        </w:rPr>
-        <w:t xml:space="preserve"> participations are both partial; several members can attend several events.</w:t>
+        <w:t xml:space="preserve"> relationship type between SUBUNIT and BUDGET, which is also the identifying relationship for the weak entity type </w:t>
+      </w:r>
+      <w:r>
+        <w:rPr>
+          <w:sz w:val="24"/>
+          <w:szCs w:val="24"/>
+        </w:rPr>
+        <w:t>“</w:t>
+      </w:r>
+      <w:r>
+        <w:rPr>
+          <w:sz w:val="24"/>
+          <w:szCs w:val="24"/>
+        </w:rPr>
+        <w:t>BUDGET</w:t>
+      </w:r>
+      <w:r>
+        <w:rPr>
+          <w:sz w:val="24"/>
+          <w:szCs w:val="24"/>
+        </w:rPr>
+        <w:t xml:space="preserve">”, considering a budget entity </w:t>
+      </w:r>
+      <w:r>
+        <w:rPr>
+          <w:sz w:val="24"/>
+          <w:szCs w:val="24"/>
+        </w:rPr>
+        <w:lastRenderedPageBreak/>
+        <w:t>may only make sense and be worth storing if its issued to some SUBUNIT</w:t>
+      </w:r>
+      <w:r>
+        <w:rPr>
+          <w:sz w:val="24"/>
+          <w:szCs w:val="24"/>
+        </w:rPr>
+        <w:t xml:space="preserve"> as the users pointed out</w:t>
+      </w:r>
+      <w:r>
+        <w:rPr>
+          <w:sz w:val="24"/>
+          <w:szCs w:val="24"/>
+        </w:rPr>
+        <w:t>.</w:t>
       </w:r>
       <w:r>
         <w:rPr>
@@ -3366,6 +3661,20 @@
           <w:szCs w:val="24"/>
         </w:rPr>
         <w:t xml:space="preserve"> </w:t>
+      </w:r>
+      <w:r>
+        <w:rPr>
+          <w:sz w:val="24"/>
+          <w:szCs w:val="24"/>
+        </w:rPr>
+        <w:t xml:space="preserve"> </w:t>
+      </w:r>
+      <w:r>
+        <w:rPr>
+          <w:sz w:val="24"/>
+          <w:szCs w:val="24"/>
+        </w:rPr>
+        <w:t>SUBUNIT participation is partial. BUDGET participation is total.</w:t>
       </w:r>
     </w:p>
     <w:p>
@@ -3388,7 +3697,7 @@
           <w:sz w:val="24"/>
           <w:szCs w:val="24"/>
         </w:rPr>
-        <w:t>IssuedTo</w:t>
+        <w:t>MANAGES</w:t>
       </w:r>
       <w:r>
         <w:rPr>
@@ -3411,108 +3720,6 @@
           <w:sz w:val="24"/>
           <w:szCs w:val="24"/>
         </w:rPr>
-        <w:t xml:space="preserve"> relationship type between SUBUNIT and BUDGET, which is also the identifying relationship for the weak entity type </w:t>
-      </w:r>
-      <w:r>
-        <w:rPr>
-          <w:sz w:val="24"/>
-          <w:szCs w:val="24"/>
-        </w:rPr>
-        <w:t>“</w:t>
-      </w:r>
-      <w:r>
-        <w:rPr>
-          <w:sz w:val="24"/>
-          <w:szCs w:val="24"/>
-        </w:rPr>
-        <w:t>BUDGET</w:t>
-      </w:r>
-      <w:r>
-        <w:rPr>
-          <w:sz w:val="24"/>
-          <w:szCs w:val="24"/>
-        </w:rPr>
-        <w:t>”, considering a budget entity may only make sense and be worth storing if its issued to some SUBUNIT</w:t>
-      </w:r>
-      <w:r>
-        <w:rPr>
-          <w:sz w:val="24"/>
-          <w:szCs w:val="24"/>
-        </w:rPr>
-        <w:t xml:space="preserve"> as the users pointed out</w:t>
-      </w:r>
-      <w:r>
-        <w:rPr>
-          <w:sz w:val="24"/>
-          <w:szCs w:val="24"/>
-        </w:rPr>
-        <w:t>.</w:t>
-      </w:r>
-      <w:r>
-        <w:rPr>
-          <w:sz w:val="24"/>
-          <w:szCs w:val="24"/>
-        </w:rPr>
-        <w:t xml:space="preserve"> </w:t>
-      </w:r>
-      <w:r>
-        <w:rPr>
-          <w:sz w:val="24"/>
-          <w:szCs w:val="24"/>
-        </w:rPr>
-        <w:t xml:space="preserve"> </w:t>
-      </w:r>
-      <w:r>
-        <w:rPr>
-          <w:sz w:val="24"/>
-          <w:szCs w:val="24"/>
-        </w:rPr>
-        <w:t>SUBUNIT participation is partial. BUDGET participation is total.</w:t>
-      </w:r>
-    </w:p>
-    <w:p>
-      <w:pPr>
-        <w:pStyle w:val="ListParagraph"/>
-        <w:numPr>
-          <w:ilvl w:val="0"/>
-          <w:numId w:val="3"/>
-        </w:numPr>
-        <w:spacing w:after="200" w:line="276" w:lineRule="auto"/>
-        <w:rPr>
-          <w:sz w:val="24"/>
-          <w:szCs w:val="24"/>
-        </w:rPr>
-      </w:pPr>
-      <w:r>
-        <w:rPr>
-          <w:b/>
-          <w:bCs/>
-          <w:sz w:val="24"/>
-          <w:szCs w:val="24"/>
-        </w:rPr>
-        <w:t>MANAGES</w:t>
-      </w:r>
-      <w:r>
-        <w:rPr>
-          <w:sz w:val="24"/>
-          <w:szCs w:val="24"/>
-        </w:rPr>
-        <w:t xml:space="preserve">, a </w:t>
-      </w:r>
-      <w:proofErr w:type="gramStart"/>
-      <w:r>
-        <w:rPr>
-          <w:sz w:val="24"/>
-          <w:szCs w:val="24"/>
-        </w:rPr>
-        <w:t>1:N</w:t>
-      </w:r>
-      <w:proofErr w:type="gramEnd"/>
-      <w:r>
-        <w:rPr>
-          <w:sz w:val="24"/>
-          <w:szCs w:val="24"/>
-        </w:rPr>
         <w:t xml:space="preserve"> relationship type between MEMBERS and BUDGET, which is also the identifying relationship for the weak entity type BUDGET.</w:t>
       </w:r>
       <w:r>
@@ -3520,15 +3727,7 @@
           <w:sz w:val="24"/>
           <w:szCs w:val="24"/>
         </w:rPr>
-        <w:t xml:space="preserve"> It shows that there is a </w:t>
-      </w:r>
-      <w:r>
-        <w:rPr>
-          <w:sz w:val="24"/>
-          <w:szCs w:val="24"/>
-        </w:rPr>
-        <w:lastRenderedPageBreak/>
-        <w:t>specific member who is responsible of the budget.</w:t>
+        <w:t xml:space="preserve"> It shows that there is a specific member who is responsible of the budget.</w:t>
       </w:r>
       <w:r>
         <w:rPr>
@@ -3567,7 +3766,7 @@
         <w:pStyle w:val="Heading2"/>
       </w:pPr>
       <w:hyperlink r:id="rId7" w:history="1">
-        <w:bookmarkStart w:id="8" w:name="_Toc99577049"/>
+        <w:bookmarkStart w:id="7" w:name="_Toc99577049"/>
         <w:r>
           <w:rPr>
             <w:rStyle w:val="Hyperlink"/>
@@ -3576,13 +3775,35 @@
             <w:sz w:val="32"/>
             <w:szCs w:val="32"/>
           </w:rPr>
-          <w:t>E/R Diagram</w:t>
+          <w:t>E/R Dia</w:t>
         </w:r>
-        <w:bookmarkEnd w:id="8"/>
+        <w:r>
+          <w:rPr>
+            <w:rStyle w:val="Hyperlink"/>
+            <w:b/>
+            <w:bCs/>
+            <w:sz w:val="32"/>
+            <w:szCs w:val="32"/>
+          </w:rPr>
+          <w:t>g</w:t>
+        </w:r>
+        <w:r>
+          <w:rPr>
+            <w:rStyle w:val="Hyperlink"/>
+            <w:b/>
+            <w:bCs/>
+            <w:sz w:val="32"/>
+            <w:szCs w:val="32"/>
+          </w:rPr>
+          <w:t>ram</w:t>
+        </w:r>
+        <w:bookmarkEnd w:id="7"/>
       </w:hyperlink>
       <w:r>
         <w:t xml:space="preserve"> </w:t>
       </w:r>
+      <w:bookmarkStart w:id="8" w:name="_GoBack"/>
+      <w:bookmarkEnd w:id="8"/>
     </w:p>
     <w:p>
       <w:pPr>
@@ -3606,6 +3827,7 @@
     </w:p>
     <w:p>
       <w:pPr>
+        <w:jc w:val="center"/>
         <w:rPr>
           <w:rFonts w:asciiTheme="majorHAnsi" w:eastAsiaTheme="majorEastAsia" w:hAnsiTheme="majorHAnsi" w:cstheme="majorBidi"/>
           <w:color w:val="2E74B5" w:themeColor="accent1" w:themeShade="BF"/>
@@ -3623,10 +3845,18 @@
           <w:lang w:val="en-US"/>
         </w:rPr>
         <w:drawing>
-          <wp:inline distT="0" distB="0" distL="0" distR="0">
-            <wp:extent cx="5943600" cy="5273040"/>
-            <wp:effectExtent l="0" t="0" r="0" b="3810"/>
-            <wp:docPr id="1" name="Picture 1"/>
+          <wp:anchor distT="0" distB="0" distL="114300" distR="114300" simplePos="0" relativeHeight="251658240" behindDoc="0" locked="0" layoutInCell="1" allowOverlap="1">
+            <wp:simplePos x="0" y="0"/>
+            <wp:positionH relativeFrom="margin">
+              <wp:posOffset>-138022</wp:posOffset>
+            </wp:positionH>
+            <wp:positionV relativeFrom="paragraph">
+              <wp:posOffset>115151</wp:posOffset>
+            </wp:positionV>
+            <wp:extent cx="6485519" cy="5753819"/>
+            <wp:effectExtent l="0" t="0" r="0" b="0"/>
+            <wp:wrapNone/>
+            <wp:docPr id="2" name="Picture 2"/>
             <wp:cNvGraphicFramePr>
               <a:graphicFrameLocks xmlns:a="http://schemas.openxmlformats.org/drawingml/2006/main" noChangeAspect="1"/>
             </wp:cNvGraphicFramePr>
@@ -3634,7 +3864,7 @@
               <a:graphicData uri="http://schemas.openxmlformats.org/drawingml/2006/picture">
                 <pic:pic xmlns:pic="http://schemas.openxmlformats.org/drawingml/2006/picture">
                   <pic:nvPicPr>
-                    <pic:cNvPr id="1" name="ER-Diagram.drawio.png"/>
+                    <pic:cNvPr id="2" name="ER-Diagram.drawio.png"/>
                     <pic:cNvPicPr/>
                   </pic:nvPicPr>
                   <pic:blipFill>
@@ -3652,7 +3882,7 @@
                   <pic:spPr>
                     <a:xfrm>
                       <a:off x="0" y="0"/>
-                      <a:ext cx="5943600" cy="5273040"/>
+                      <a:ext cx="6485519" cy="5753819"/>
                     </a:xfrm>
                     <a:prstGeom prst="rect">
                       <a:avLst/>
@@ -3661,7 +3891,7 @@
                 </pic:pic>
               </a:graphicData>
             </a:graphic>
-          </wp:inline>
+          </wp:anchor>
         </w:drawing>
       </w:r>
     </w:p>
@@ -5280,7 +5510,7 @@
 </file>
 
 <file path=customXml/itemProps1.xml><?xml version="1.0" encoding="utf-8"?>
-<ds:datastoreItem xmlns:ds="http://schemas.openxmlformats.org/officeDocument/2006/customXml" ds:itemID="{4602E520-B579-412F-B0F6-DE2986DA21AA}">
+<ds:datastoreItem xmlns:ds="http://schemas.openxmlformats.org/officeDocument/2006/customXml" ds:itemID="{A5A943DC-173F-453F-A6F3-FB942C3E34A4}">
   <ds:schemaRefs>
     <ds:schemaRef ds:uri="http://schemas.openxmlformats.org/officeDocument/2006/bibliography"/>
   </ds:schemaRefs>

</xml_diff>

<commit_message>
finish up phase1 report
</commit_message>
<xml_diff>
--- a/HW-reports/DBMS_TermProject_Phase1.docx
+++ b/HW-reports/DBMS_TermProject_Phase1.docx
@@ -518,7 +518,7 @@
                 <w:noProof/>
                 <w:webHidden/>
               </w:rPr>
-              <w:t>4</w:t>
+              <w:t>3</w:t>
             </w:r>
             <w:r>
               <w:rPr>
@@ -588,7 +588,7 @@
                 <w:noProof/>
                 <w:webHidden/>
               </w:rPr>
-              <w:t>4</w:t>
+              <w:t>3</w:t>
             </w:r>
             <w:r>
               <w:rPr>
@@ -658,7 +658,7 @@
                 <w:noProof/>
                 <w:webHidden/>
               </w:rPr>
-              <w:t>6</w:t>
+              <w:t>5</w:t>
             </w:r>
             <w:r>
               <w:rPr>
@@ -728,7 +728,7 @@
                 <w:noProof/>
                 <w:webHidden/>
               </w:rPr>
-              <w:t>6</w:t>
+              <w:t>5</w:t>
             </w:r>
             <w:r>
               <w:rPr>
@@ -798,7 +798,7 @@
                 <w:noProof/>
                 <w:webHidden/>
               </w:rPr>
-              <w:t>6</w:t>
+              <w:t>5</w:t>
             </w:r>
             <w:r>
               <w:rPr>
@@ -868,7 +868,7 @@
                 <w:noProof/>
                 <w:webHidden/>
               </w:rPr>
-              <w:t>6</w:t>
+              <w:t>5</w:t>
             </w:r>
             <w:r>
               <w:rPr>
@@ -938,7 +938,7 @@
                 <w:noProof/>
                 <w:webHidden/>
               </w:rPr>
-              <w:t>7</w:t>
+              <w:t>6</w:t>
             </w:r>
             <w:r>
               <w:rPr>
@@ -1010,7 +1010,7 @@
                 <w:noProof/>
                 <w:webHidden/>
               </w:rPr>
-              <w:t>9</w:t>
+              <w:t>8</w:t>
             </w:r>
             <w:r>
               <w:rPr>
@@ -1054,6 +1054,8 @@
         </w:rPr>
         <w:br w:type="page"/>
       </w:r>
+      <w:bookmarkStart w:id="0" w:name="_GoBack"/>
+      <w:bookmarkEnd w:id="0"/>
     </w:p>
     <w:p>
       <w:pPr>
@@ -1071,7 +1073,7 @@
           <w:lang w:val="bs-Latn-BA"/>
         </w:rPr>
       </w:pPr>
-      <w:bookmarkStart w:id="0" w:name="_Toc99577042"/>
+      <w:bookmarkStart w:id="1" w:name="_Toc99577042"/>
       <w:r>
         <w:rPr>
           <w:sz w:val="40"/>
@@ -1079,7 +1081,7 @@
         </w:rPr>
         <w:t>Phase 1-Step 1:Requirement Analysis</w:t>
       </w:r>
-      <w:bookmarkEnd w:id="0"/>
+      <w:bookmarkEnd w:id="1"/>
     </w:p>
     <w:p>
       <w:pPr>
@@ -1318,7 +1320,7 @@
           <w:szCs w:val="32"/>
         </w:rPr>
       </w:pPr>
-      <w:bookmarkStart w:id="1" w:name="_Toc99577043"/>
+      <w:bookmarkStart w:id="2" w:name="_Toc99577043"/>
       <w:r>
         <w:rPr>
           <w:sz w:val="32"/>
@@ -1326,7 +1328,7 @@
         </w:rPr>
         <w:t>Requirements and Functionalities</w:t>
       </w:r>
-      <w:bookmarkEnd w:id="1"/>
+      <w:bookmarkEnd w:id="2"/>
     </w:p>
     <w:p>
       <w:pPr>
@@ -1348,14 +1350,7 @@
           <w:sz w:val="28"/>
           <w:szCs w:val="28"/>
         </w:rPr>
-        <w:t xml:space="preserve"> semester or</w:t>
-      </w:r>
-      <w:r>
-        <w:rPr>
-          <w:sz w:val="28"/>
-          <w:szCs w:val="28"/>
-        </w:rPr>
-        <w:t xml:space="preserve"> year</w:t>
+        <w:t xml:space="preserve"> semester</w:t>
       </w:r>
       <w:r>
         <w:rPr>
@@ -1390,35 +1385,98 @@
           <w:sz w:val="28"/>
           <w:szCs w:val="28"/>
         </w:rPr>
-        <w:t xml:space="preserve"> (with different authorities) like a normal member who can see the list of events and workshops or </w:t>
-      </w:r>
-      <w:r>
-        <w:rPr>
-          <w:sz w:val="28"/>
-          <w:szCs w:val="28"/>
-        </w:rPr>
-        <w:t>an authorized</w:t>
-      </w:r>
-      <w:r>
-        <w:rPr>
-          <w:sz w:val="28"/>
-          <w:szCs w:val="28"/>
-        </w:rPr>
-        <w:t xml:space="preserve"> member for managing the budget or another authorized member for registering </w:t>
-      </w:r>
-      <w:r>
-        <w:rPr>
-          <w:sz w:val="28"/>
-          <w:szCs w:val="28"/>
-        </w:rPr>
-        <w:t>n</w:t>
-      </w:r>
-      <w:r>
-        <w:rPr>
-          <w:sz w:val="28"/>
-          <w:szCs w:val="28"/>
-        </w:rPr>
-        <w:t>ew members</w:t>
+        <w:t xml:space="preserve"> (with different authorities) like a normal member who can see the list of events and workshops or an </w:t>
+      </w:r>
+      <w:r>
+        <w:rPr>
+          <w:sz w:val="28"/>
+          <w:szCs w:val="28"/>
+        </w:rPr>
+        <w:t>authorized member for</w:t>
+      </w:r>
+      <w:r>
+        <w:rPr>
+          <w:sz w:val="28"/>
+          <w:szCs w:val="28"/>
+        </w:rPr>
+        <w:t xml:space="preserve"> checking</w:t>
+      </w:r>
+      <w:r>
+        <w:rPr>
+          <w:sz w:val="28"/>
+          <w:szCs w:val="28"/>
+        </w:rPr>
+        <w:t xml:space="preserve"> </w:t>
+      </w:r>
+      <w:r>
+        <w:rPr>
+          <w:sz w:val="28"/>
+          <w:szCs w:val="28"/>
+        </w:rPr>
+        <w:t>a</w:t>
+      </w:r>
+      <w:r>
+        <w:rPr>
+          <w:sz w:val="28"/>
+          <w:szCs w:val="28"/>
+        </w:rPr>
+        <w:t>ctive member</w:t>
+      </w:r>
+      <w:r>
+        <w:rPr>
+          <w:sz w:val="28"/>
+          <w:szCs w:val="28"/>
+        </w:rPr>
+        <w:t>s’</w:t>
+      </w:r>
+      <w:r>
+        <w:rPr>
+          <w:sz w:val="28"/>
+          <w:szCs w:val="28"/>
+        </w:rPr>
+        <w:t xml:space="preserve"> list and </w:t>
+      </w:r>
+      <w:r>
+        <w:rPr>
+          <w:sz w:val="28"/>
+          <w:szCs w:val="28"/>
+        </w:rPr>
+        <w:t xml:space="preserve">register </w:t>
+      </w:r>
+      <w:r>
+        <w:rPr>
+          <w:sz w:val="28"/>
+          <w:szCs w:val="28"/>
+        </w:rPr>
+        <w:t>new members</w:t>
+      </w:r>
+      <w:r>
+        <w:rPr>
+          <w:sz w:val="28"/>
+          <w:szCs w:val="28"/>
+        </w:rPr>
+        <w:t xml:space="preserve"> </w:t>
+      </w:r>
+      <w:r>
+        <w:rPr>
+          <w:sz w:val="28"/>
+          <w:szCs w:val="28"/>
+        </w:rPr>
+        <w:t>or another</w:t>
+      </w:r>
+      <w:r>
+        <w:rPr>
+          <w:sz w:val="28"/>
+          <w:szCs w:val="28"/>
+        </w:rPr>
+        <w:t xml:space="preserve"> </w:t>
+      </w:r>
+      <w:r>
+        <w:rPr>
+          <w:sz w:val="28"/>
+          <w:szCs w:val="28"/>
+        </w:rPr>
+        <w:t>authorized member for managing the budget</w:t>
       </w:r>
       <w:r>
         <w:rPr>
@@ -1785,7 +1843,14 @@
           <w:sz w:val="28"/>
           <w:szCs w:val="28"/>
         </w:rPr>
-        <w:t>tee has members and a manager. A</w:t>
+        <w:t>tee consists of members in different positions</w:t>
+      </w:r>
+      <w:r>
+        <w:rPr>
+          <w:sz w:val="28"/>
+          <w:szCs w:val="28"/>
+        </w:rPr>
+        <w:t>. A</w:t>
       </w:r>
       <w:r>
         <w:rPr>
@@ -1881,7 +1946,7 @@
           <w:szCs w:val="32"/>
         </w:rPr>
       </w:pPr>
-      <w:bookmarkStart w:id="2" w:name="_Toc99577044"/>
+      <w:bookmarkStart w:id="3" w:name="_Toc99577044"/>
       <w:r>
         <w:rPr>
           <w:sz w:val="32"/>
@@ -1897,7 +1962,7 @@
         </w:rPr>
         <w:t>he Possible Queries:</w:t>
       </w:r>
-      <w:bookmarkEnd w:id="2"/>
+      <w:bookmarkEnd w:id="3"/>
     </w:p>
     <w:p>
       <w:pPr>
@@ -1944,7 +2009,14 @@
           <w:sz w:val="24"/>
           <w:szCs w:val="24"/>
         </w:rPr>
-        <w:t xml:space="preserve"> spent on a given SUBUNIT</w:t>
+        <w:t xml:space="preserve"> spent on a given </w:t>
+      </w:r>
+      <w:r>
+        <w:rPr>
+          <w:sz w:val="24"/>
+          <w:szCs w:val="24"/>
+        </w:rPr>
+        <w:t>subunit</w:t>
       </w:r>
       <w:r>
         <w:rPr>
@@ -1978,21 +2050,7 @@
           <w:sz w:val="24"/>
           <w:szCs w:val="24"/>
         </w:rPr>
-        <w:t>What is the current</w:t>
-      </w:r>
-      <w:r>
-        <w:rPr>
-          <w:sz w:val="24"/>
-          <w:szCs w:val="24"/>
-        </w:rPr>
-        <w:t xml:space="preserve"> number of members of the club</w:t>
-      </w:r>
-      <w:r>
-        <w:rPr>
-          <w:sz w:val="24"/>
-          <w:szCs w:val="24"/>
-        </w:rPr>
-        <w:t>?</w:t>
+        <w:t>What is the current number of members of the club?</w:t>
       </w:r>
     </w:p>
     <w:p>
@@ -2215,7 +2273,7 @@
           <w:szCs w:val="40"/>
         </w:rPr>
       </w:pPr>
-      <w:bookmarkStart w:id="3" w:name="_Toc99577045"/>
+      <w:bookmarkStart w:id="4" w:name="_Toc99577045"/>
       <w:r>
         <w:rPr>
           <w:sz w:val="40"/>
@@ -2223,7 +2281,7 @@
         </w:rPr>
         <w:t>Phase 1 – Step 2: Entity-Relationship (E/R) Diagram</w:t>
       </w:r>
-      <w:bookmarkEnd w:id="3"/>
+      <w:bookmarkEnd w:id="4"/>
     </w:p>
     <w:p>
       <w:pPr>
@@ -2234,7 +2292,7 @@
           <w:szCs w:val="32"/>
         </w:rPr>
       </w:pPr>
-      <w:bookmarkStart w:id="4" w:name="_Toc99577046"/>
+      <w:bookmarkStart w:id="5" w:name="_Toc99577046"/>
       <w:r>
         <w:rPr>
           <w:sz w:val="32"/>
@@ -2242,7 +2300,7 @@
         </w:rPr>
         <w:t>Entity Sets:</w:t>
       </w:r>
-      <w:bookmarkEnd w:id="4"/>
+      <w:bookmarkEnd w:id="5"/>
     </w:p>
     <w:p>
       <w:pPr>
@@ -2547,7 +2605,7 @@
           <w:szCs w:val="32"/>
         </w:rPr>
       </w:pPr>
-      <w:bookmarkStart w:id="5" w:name="_Toc99577047"/>
+      <w:bookmarkStart w:id="6" w:name="_Toc99577047"/>
       <w:r>
         <w:rPr>
           <w:sz w:val="32"/>
@@ -2569,7 +2627,7 @@
         </w:rPr>
         <w:t>:</w:t>
       </w:r>
-      <w:bookmarkEnd w:id="5"/>
+      <w:bookmarkEnd w:id="6"/>
     </w:p>
     <w:p>
       <w:pPr>
@@ -3076,7 +3134,7 @@
           <w:szCs w:val="32"/>
         </w:rPr>
       </w:pPr>
-      <w:bookmarkStart w:id="6" w:name="_Toc99577048"/>
+      <w:bookmarkStart w:id="7" w:name="_Toc99577048"/>
       <w:r>
         <w:rPr>
           <w:sz w:val="32"/>
@@ -3085,7 +3143,7 @@
         <w:lastRenderedPageBreak/>
         <w:t>Relationships:</w:t>
       </w:r>
-      <w:bookmarkEnd w:id="6"/>
+      <w:bookmarkEnd w:id="7"/>
     </w:p>
     <w:p>
       <w:pPr>
@@ -3163,8 +3221,8 @@
     </w:p>
     <w:p>
       <w:pPr>
+        <w:pStyle w:val="ListParagraph"/>
         <w:spacing w:after="200" w:line="276" w:lineRule="auto"/>
-        <w:ind w:left="360" w:firstLine="0"/>
         <w:rPr>
           <w:sz w:val="24"/>
           <w:szCs w:val="24"/>
@@ -3263,8 +3321,8 @@
     </w:p>
     <w:p>
       <w:pPr>
+        <w:pStyle w:val="ListParagraph"/>
         <w:spacing w:after="200" w:line="276" w:lineRule="auto"/>
-        <w:ind w:left="360" w:firstLine="0"/>
         <w:rPr>
           <w:sz w:val="24"/>
           <w:szCs w:val="24"/>
@@ -3357,11 +3415,55 @@
     <w:p>
       <w:pPr>
         <w:pStyle w:val="ListParagraph"/>
-        <w:rPr>
-          <w:sz w:val="24"/>
-          <w:szCs w:val="24"/>
-        </w:rPr>
-      </w:pPr>
+        <w:numPr>
+          <w:ilvl w:val="0"/>
+          <w:numId w:val="3"/>
+        </w:numPr>
+        <w:spacing w:after="200" w:line="276" w:lineRule="auto"/>
+        <w:rPr>
+          <w:sz w:val="24"/>
+          <w:szCs w:val="24"/>
+        </w:rPr>
+      </w:pPr>
+      <w:r>
+        <w:rPr>
+          <w:b/>
+          <w:bCs/>
+          <w:sz w:val="24"/>
+          <w:szCs w:val="24"/>
+        </w:rPr>
+        <w:t>TAKES</w:t>
+      </w:r>
+      <w:r>
+        <w:rPr>
+          <w:sz w:val="24"/>
+          <w:szCs w:val="24"/>
+        </w:rPr>
+        <w:t xml:space="preserve">, a </w:t>
+      </w:r>
+      <w:proofErr w:type="gramStart"/>
+      <w:r>
+        <w:rPr>
+          <w:sz w:val="24"/>
+          <w:szCs w:val="24"/>
+        </w:rPr>
+        <w:t>M:N</w:t>
+      </w:r>
+      <w:proofErr w:type="gramEnd"/>
+      <w:r>
+        <w:rPr>
+          <w:sz w:val="24"/>
+          <w:szCs w:val="24"/>
+        </w:rPr>
+        <w:t xml:space="preserve"> relationship type between MEMBER  and WORKSHOP. MEMBER and WORK</w:t>
+      </w:r>
+      <w:r>
+        <w:rPr>
+          <w:sz w:val="24"/>
+          <w:szCs w:val="24"/>
+        </w:rPr>
+        <w:t>SHOP participations are partial; this indicates that several members can take/participate in several workshops.</w:t>
+      </w:r>
     </w:p>
     <w:p>
       <w:pPr>
@@ -3393,14 +3495,21 @@
           <w:sz w:val="24"/>
           <w:szCs w:val="24"/>
         </w:rPr>
-        <w:t>TAKES</w:t>
-      </w:r>
-      <w:r>
-        <w:rPr>
-          <w:sz w:val="24"/>
-          <w:szCs w:val="24"/>
-        </w:rPr>
-        <w:t xml:space="preserve">, a </w:t>
+        <w:t>ORGANIZES</w:t>
+      </w:r>
+      <w:r>
+        <w:rPr>
+          <w:sz w:val="24"/>
+          <w:szCs w:val="24"/>
+        </w:rPr>
+        <w:t>, a</w:t>
+      </w:r>
+      <w:r>
+        <w:rPr>
+          <w:sz w:val="24"/>
+          <w:szCs w:val="24"/>
+        </w:rPr>
+        <w:t xml:space="preserve"> </w:t>
       </w:r>
       <w:proofErr w:type="gramStart"/>
       <w:r>
@@ -3416,14 +3525,14 @@
           <w:sz w:val="24"/>
           <w:szCs w:val="24"/>
         </w:rPr>
-        <w:t xml:space="preserve"> relationship type between MEMBER  and WORKSHOP. MEMBER and WORK</w:t>
-      </w:r>
-      <w:r>
-        <w:rPr>
-          <w:sz w:val="24"/>
-          <w:szCs w:val="24"/>
-        </w:rPr>
-        <w:t>SHOP participations are partial; this indicates that several members can take/participate in several workshops.</w:t>
+        <w:t xml:space="preserve"> relationship type between SUBUNIT and EVENT. SUBUNIT participation is partia</w:t>
+      </w:r>
+      <w:r>
+        <w:rPr>
+          <w:sz w:val="24"/>
+          <w:szCs w:val="24"/>
+        </w:rPr>
+        <w:t xml:space="preserve">l. EVENT participation is total, that indicates that several SUBUNITs might team up to organize an event and of course a single SUBUNIT can organize many events as required. </w:t>
       </w:r>
     </w:p>
     <w:p>
@@ -3446,14 +3555,58 @@
           <w:sz w:val="24"/>
           <w:szCs w:val="24"/>
         </w:rPr>
-        <w:t>ORGANIZES</w:t>
-      </w:r>
-      <w:r>
-        <w:rPr>
-          <w:sz w:val="24"/>
-          <w:szCs w:val="24"/>
-        </w:rPr>
-        <w:t>, a</w:t>
+        <w:t>ATTENDS</w:t>
+      </w:r>
+      <w:r>
+        <w:rPr>
+          <w:sz w:val="24"/>
+          <w:szCs w:val="24"/>
+        </w:rPr>
+        <w:t xml:space="preserve">, a </w:t>
+      </w:r>
+      <w:proofErr w:type="gramStart"/>
+      <w:r>
+        <w:rPr>
+          <w:sz w:val="24"/>
+          <w:szCs w:val="24"/>
+        </w:rPr>
+        <w:t>M:N</w:t>
+      </w:r>
+      <w:proofErr w:type="gramEnd"/>
+      <w:r>
+        <w:rPr>
+          <w:sz w:val="24"/>
+          <w:szCs w:val="24"/>
+        </w:rPr>
+        <w:t xml:space="preserve"> relationship type between MEMBER </w:t>
+      </w:r>
+      <w:r>
+        <w:rPr>
+          <w:sz w:val="24"/>
+          <w:szCs w:val="24"/>
+        </w:rPr>
+        <w:t>and EVENT</w:t>
+      </w:r>
+      <w:r>
+        <w:rPr>
+          <w:sz w:val="24"/>
+          <w:szCs w:val="24"/>
+        </w:rPr>
+        <w:t xml:space="preserve">. MEMBER and </w:t>
+      </w:r>
+      <w:r>
+        <w:rPr>
+          <w:sz w:val="24"/>
+          <w:szCs w:val="24"/>
+        </w:rPr>
+        <w:t>EVENT</w:t>
+      </w:r>
+      <w:r>
+        <w:rPr>
+          <w:sz w:val="24"/>
+          <w:szCs w:val="24"/>
+        </w:rPr>
+        <w:t xml:space="preserve"> participations are both partial; several members can attend several events.</w:t>
       </w:r>
       <w:r>
         <w:rPr>
@@ -3462,29 +3615,16 @@
         </w:rPr>
         <w:t xml:space="preserve"> </w:t>
       </w:r>
-      <w:proofErr w:type="gramStart"/>
-      <w:r>
-        <w:rPr>
-          <w:sz w:val="24"/>
-          <w:szCs w:val="24"/>
-        </w:rPr>
-        <w:t>M:N</w:t>
-      </w:r>
-      <w:proofErr w:type="gramEnd"/>
-      <w:r>
-        <w:rPr>
-          <w:sz w:val="24"/>
-          <w:szCs w:val="24"/>
-        </w:rPr>
-        <w:t xml:space="preserve"> relationship type between SUBUNIT and EVENT. SUBUNIT participation is partia</w:t>
-      </w:r>
-      <w:r>
-        <w:rPr>
-          <w:sz w:val="24"/>
-          <w:szCs w:val="24"/>
-        </w:rPr>
-        <w:t xml:space="preserve">l. EVENT participation is total, that indicates that several SUBUNITs might team up to organize an event and of course a single SUBUNIT can organize many events as required. </w:t>
-      </w:r>
+    </w:p>
+    <w:p>
+      <w:pPr>
+        <w:pStyle w:val="ListParagraph"/>
+        <w:spacing w:after="200" w:line="276" w:lineRule="auto"/>
+        <w:rPr>
+          <w:sz w:val="24"/>
+          <w:szCs w:val="24"/>
+        </w:rPr>
+      </w:pPr>
     </w:p>
     <w:p>
       <w:pPr>
@@ -3506,7 +3646,7 @@
           <w:sz w:val="24"/>
           <w:szCs w:val="24"/>
         </w:rPr>
-        <w:t>ATTENDS</w:t>
+        <w:t>IssuedTo</w:t>
       </w:r>
       <w:r>
         <w:rPr>
@@ -3521,7 +3661,7 @@
           <w:sz w:val="24"/>
           <w:szCs w:val="24"/>
         </w:rPr>
-        <w:t>M:N</w:t>
+        <w:t>1:N</w:t>
       </w:r>
       <w:proofErr w:type="gramEnd"/>
       <w:r>
@@ -3529,35 +3669,42 @@
           <w:sz w:val="24"/>
           <w:szCs w:val="24"/>
         </w:rPr>
-        <w:t xml:space="preserve"> relationship type between MEMBER </w:t>
-      </w:r>
-      <w:r>
-        <w:rPr>
-          <w:sz w:val="24"/>
-          <w:szCs w:val="24"/>
-        </w:rPr>
-        <w:t>and EVENT</w:t>
-      </w:r>
-      <w:r>
-        <w:rPr>
-          <w:sz w:val="24"/>
-          <w:szCs w:val="24"/>
-        </w:rPr>
-        <w:t xml:space="preserve">. MEMBER and </w:t>
-      </w:r>
-      <w:r>
-        <w:rPr>
-          <w:sz w:val="24"/>
-          <w:szCs w:val="24"/>
-        </w:rPr>
-        <w:t>EVENT</w:t>
-      </w:r>
-      <w:r>
-        <w:rPr>
-          <w:sz w:val="24"/>
-          <w:szCs w:val="24"/>
-        </w:rPr>
-        <w:t xml:space="preserve"> participations are both partial; several members can attend several events.</w:t>
+        <w:t xml:space="preserve"> relationship type between SUBUNIT and BUDGET, which is also the identifying relationship for the weak entity type </w:t>
+      </w:r>
+      <w:r>
+        <w:rPr>
+          <w:sz w:val="24"/>
+          <w:szCs w:val="24"/>
+        </w:rPr>
+        <w:t>“</w:t>
+      </w:r>
+      <w:r>
+        <w:rPr>
+          <w:sz w:val="24"/>
+          <w:szCs w:val="24"/>
+        </w:rPr>
+        <w:t>BUDGET</w:t>
+      </w:r>
+      <w:r>
+        <w:rPr>
+          <w:sz w:val="24"/>
+          <w:szCs w:val="24"/>
+        </w:rPr>
+        <w:t>”, considering a budget entity may only make sense and be worth storing if its issued to some SUBUNIT</w:t>
+      </w:r>
+      <w:r>
+        <w:rPr>
+          <w:sz w:val="24"/>
+          <w:szCs w:val="24"/>
+        </w:rPr>
+        <w:t xml:space="preserve"> as the users pointed out</w:t>
+      </w:r>
+      <w:r>
+        <w:rPr>
+          <w:sz w:val="24"/>
+          <w:szCs w:val="24"/>
+        </w:rPr>
+        <w:t>.</w:t>
       </w:r>
       <w:r>
         <w:rPr>
@@ -3565,6 +3712,20 @@
           <w:szCs w:val="24"/>
         </w:rPr>
         <w:t xml:space="preserve"> </w:t>
+      </w:r>
+      <w:r>
+        <w:rPr>
+          <w:sz w:val="24"/>
+          <w:szCs w:val="24"/>
+        </w:rPr>
+        <w:t xml:space="preserve"> </w:t>
+      </w:r>
+      <w:r>
+        <w:rPr>
+          <w:sz w:val="24"/>
+          <w:szCs w:val="24"/>
+        </w:rPr>
+        <w:t>SUBUNIT participation is partial. BUDGET participation is total.</w:t>
       </w:r>
     </w:p>
     <w:p>
@@ -3587,116 +3748,7 @@
           <w:sz w:val="24"/>
           <w:szCs w:val="24"/>
         </w:rPr>
-        <w:t>IssuedTo</w:t>
-      </w:r>
-      <w:r>
-        <w:rPr>
-          <w:sz w:val="24"/>
-          <w:szCs w:val="24"/>
-        </w:rPr>
-        <w:t xml:space="preserve">, a </w:t>
-      </w:r>
-      <w:proofErr w:type="gramStart"/>
-      <w:r>
-        <w:rPr>
-          <w:sz w:val="24"/>
-          <w:szCs w:val="24"/>
-        </w:rPr>
-        <w:t>1:N</w:t>
-      </w:r>
-      <w:proofErr w:type="gramEnd"/>
-      <w:r>
-        <w:rPr>
-          <w:sz w:val="24"/>
-          <w:szCs w:val="24"/>
-        </w:rPr>
-        <w:t xml:space="preserve"> relationship type between SUBUNIT and BUDGET, which is also the identifying relationship for the weak entity type </w:t>
-      </w:r>
-      <w:r>
-        <w:rPr>
-          <w:sz w:val="24"/>
-          <w:szCs w:val="24"/>
-        </w:rPr>
-        <w:t>“</w:t>
-      </w:r>
-      <w:r>
-        <w:rPr>
-          <w:sz w:val="24"/>
-          <w:szCs w:val="24"/>
-        </w:rPr>
-        <w:t>BUDGET</w:t>
-      </w:r>
-      <w:r>
-        <w:rPr>
-          <w:sz w:val="24"/>
-          <w:szCs w:val="24"/>
-        </w:rPr>
-        <w:t xml:space="preserve">”, considering a budget entity </w:t>
-      </w:r>
-      <w:r>
-        <w:rPr>
-          <w:sz w:val="24"/>
-          <w:szCs w:val="24"/>
-        </w:rPr>
         <w:lastRenderedPageBreak/>
-        <w:t>may only make sense and be worth storing if its issued to some SUBUNIT</w:t>
-      </w:r>
-      <w:r>
-        <w:rPr>
-          <w:sz w:val="24"/>
-          <w:szCs w:val="24"/>
-        </w:rPr>
-        <w:t xml:space="preserve"> as the users pointed out</w:t>
-      </w:r>
-      <w:r>
-        <w:rPr>
-          <w:sz w:val="24"/>
-          <w:szCs w:val="24"/>
-        </w:rPr>
-        <w:t>.</w:t>
-      </w:r>
-      <w:r>
-        <w:rPr>
-          <w:sz w:val="24"/>
-          <w:szCs w:val="24"/>
-        </w:rPr>
-        <w:t xml:space="preserve"> </w:t>
-      </w:r>
-      <w:r>
-        <w:rPr>
-          <w:sz w:val="24"/>
-          <w:szCs w:val="24"/>
-        </w:rPr>
-        <w:t xml:space="preserve"> </w:t>
-      </w:r>
-      <w:r>
-        <w:rPr>
-          <w:sz w:val="24"/>
-          <w:szCs w:val="24"/>
-        </w:rPr>
-        <w:t>SUBUNIT participation is partial. BUDGET participation is total.</w:t>
-      </w:r>
-    </w:p>
-    <w:p>
-      <w:pPr>
-        <w:pStyle w:val="ListParagraph"/>
-        <w:numPr>
-          <w:ilvl w:val="0"/>
-          <w:numId w:val="3"/>
-        </w:numPr>
-        <w:spacing w:after="200" w:line="276" w:lineRule="auto"/>
-        <w:rPr>
-          <w:sz w:val="24"/>
-          <w:szCs w:val="24"/>
-        </w:rPr>
-      </w:pPr>
-      <w:r>
-        <w:rPr>
-          <w:b/>
-          <w:bCs/>
-          <w:sz w:val="24"/>
-          <w:szCs w:val="24"/>
-        </w:rPr>
         <w:t>MANAGES</w:t>
       </w:r>
       <w:r>
@@ -3766,7 +3818,7 @@
         <w:pStyle w:val="Heading2"/>
       </w:pPr>
       <w:hyperlink r:id="rId7" w:history="1">
-        <w:bookmarkStart w:id="7" w:name="_Toc99577049"/>
+        <w:bookmarkStart w:id="8" w:name="_Toc99577049"/>
         <w:r>
           <w:rPr>
             <w:rStyle w:val="Hyperlink"/>
@@ -3775,35 +3827,13 @@
             <w:sz w:val="32"/>
             <w:szCs w:val="32"/>
           </w:rPr>
-          <w:t>E/R Dia</w:t>
+          <w:t>E/R Diagram</w:t>
         </w:r>
-        <w:r>
-          <w:rPr>
-            <w:rStyle w:val="Hyperlink"/>
-            <w:b/>
-            <w:bCs/>
-            <w:sz w:val="32"/>
-            <w:szCs w:val="32"/>
-          </w:rPr>
-          <w:t>g</w:t>
-        </w:r>
-        <w:r>
-          <w:rPr>
-            <w:rStyle w:val="Hyperlink"/>
-            <w:b/>
-            <w:bCs/>
-            <w:sz w:val="32"/>
-            <w:szCs w:val="32"/>
-          </w:rPr>
-          <w:t>ram</w:t>
-        </w:r>
-        <w:bookmarkEnd w:id="7"/>
+        <w:bookmarkEnd w:id="8"/>
       </w:hyperlink>
       <w:r>
         <w:t xml:space="preserve"> </w:t>
       </w:r>
-      <w:bookmarkStart w:id="8" w:name="_GoBack"/>
-      <w:bookmarkEnd w:id="8"/>
     </w:p>
     <w:p>
       <w:pPr>
@@ -5241,6 +5271,37 @@
       <w:u w:val="single"/>
     </w:rPr>
   </w:style>
+  <w:style w:type="paragraph" w:styleId="BalloonText">
+    <w:name w:val="Balloon Text"/>
+    <w:basedOn w:val="Normal"/>
+    <w:link w:val="BalloonTextChar"/>
+    <w:uiPriority w:val="99"/>
+    <w:semiHidden/>
+    <w:unhideWhenUsed/>
+    <w:rsid w:val="00696D78"/>
+    <w:pPr>
+      <w:spacing w:after="0" w:line="240" w:lineRule="auto"/>
+    </w:pPr>
+    <w:rPr>
+      <w:rFonts w:ascii="Tahoma" w:hAnsi="Tahoma" w:cs="Tahoma"/>
+      <w:sz w:val="16"/>
+      <w:szCs w:val="16"/>
+    </w:rPr>
+  </w:style>
+  <w:style w:type="character" w:customStyle="1" w:styleId="BalloonTextChar">
+    <w:name w:val="Balloon Text Char"/>
+    <w:basedOn w:val="DefaultParagraphFont"/>
+    <w:link w:val="BalloonText"/>
+    <w:uiPriority w:val="99"/>
+    <w:semiHidden/>
+    <w:rsid w:val="00696D78"/>
+    <w:rPr>
+      <w:rFonts w:ascii="Tahoma" w:hAnsi="Tahoma" w:cs="Tahoma"/>
+      <w:sz w:val="16"/>
+      <w:szCs w:val="16"/>
+      <w:lang w:val="tr-TR"/>
+    </w:rPr>
+  </w:style>
 </w:styles>
 </file>
 
@@ -5287,7 +5348,7 @@
     </a:clrScheme>
     <a:fontScheme name="Office">
       <a:majorFont>
-        <a:latin typeface="Calibri Light" panose="020F0302020204030204"/>
+        <a:latin typeface="Calibri Light"/>
         <a:ea typeface=""/>
         <a:cs typeface=""/>
         <a:font script="Jpan" typeface="游ゴシック Light"/>
@@ -5322,7 +5383,7 @@
         <a:font script="Geor" typeface="Sylfaen"/>
       </a:majorFont>
       <a:minorFont>
-        <a:latin typeface="Calibri" panose="020F0502020204030204"/>
+        <a:latin typeface="Calibri"/>
         <a:ea typeface=""/>
         <a:cs typeface=""/>
         <a:font script="Jpan" typeface="游明朝"/>
@@ -5510,7 +5571,7 @@
 </file>
 
 <file path=customXml/itemProps1.xml><?xml version="1.0" encoding="utf-8"?>
-<ds:datastoreItem xmlns:ds="http://schemas.openxmlformats.org/officeDocument/2006/customXml" ds:itemID="{A5A943DC-173F-453F-A6F3-FB942C3E34A4}">
+<ds:datastoreItem xmlns:ds="http://schemas.openxmlformats.org/officeDocument/2006/customXml" ds:itemID="{EAEE1991-EF49-4E8F-B13D-8F4E0C6DBB29}">
   <ds:schemaRefs>
     <ds:schemaRef ds:uri="http://schemas.openxmlformats.org/officeDocument/2006/bibliography"/>
   </ds:schemaRefs>

</xml_diff>